<commit_message>
Updates to readMe and Report
</commit_message>
<xml_diff>
--- a/Assignment1/Data Preparation.docx
+++ b/Assignment1/Data Preparation.docx
@@ -4,28 +4,33 @@
   <w:body>
     <w:p>
       <w:pPr>
-        <w:rPr>
-          <w:b/>
-        </w:rPr>
-      </w:pPr>
-      <w:r>
-        <w:rPr>
-          <w:b/>
-        </w:rPr>
+        <w:pStyle w:val="Heading1"/>
+        <w:jc w:val="center"/>
+      </w:pPr>
+      <w:r>
+        <w:t>TEAM_02_CSCI599_HW_BIGDATA</w:t>
+      </w:r>
+      <w:r>
+        <w:t>_Report</w:t>
+      </w:r>
+    </w:p>
+    <w:p>
+      <w:pPr>
+        <w:pStyle w:val="Heading2"/>
+      </w:pPr>
+      <w:r>
         <w:t>Data Preparation</w:t>
       </w:r>
     </w:p>
     <w:p>
       <w:r>
-        <w:t xml:space="preserve">We started with analyzing the UFO sightings data. The most important column identified was the location as it was </w:t>
-      </w:r>
-      <w:proofErr w:type="gramStart"/>
-      <w:r>
-        <w:t>be</w:t>
-      </w:r>
-      <w:proofErr w:type="gramEnd"/>
-      <w:r>
-        <w:t xml:space="preserve"> used to get the latitude and longitude using geocode API. We observed following nature of the location field in the data which were later exploited to decode the ISO region for the location. </w:t>
+        <w:t xml:space="preserve">We started with analyzing the UFO sightings data. The most important column identified was the location as it </w:t>
+      </w:r>
+      <w:r>
+        <w:t>should</w:t>
+      </w:r>
+      <w:r>
+        <w:t xml:space="preserve"> be used to get the latitude and longitude using geocode API. We observed following nature of the location field in the data which were later exploited to decode the ISO region for the location. </w:t>
       </w:r>
     </w:p>
     <w:p>
@@ -100,38 +105,21 @@
     </w:p>
     <w:p>
       <w:pPr>
-        <w:rPr>
-          <w:b/>
-        </w:rPr>
-      </w:pPr>
-      <w:r>
-        <w:rPr>
-          <w:b/>
-        </w:rPr>
+        <w:pStyle w:val="Heading3"/>
+      </w:pPr>
+      <w:r>
         <w:t xml:space="preserve">Finding </w:t>
       </w:r>
       <w:r>
-        <w:rPr>
-          <w:b/>
-        </w:rPr>
         <w:t>N</w:t>
       </w:r>
       <w:r>
-        <w:rPr>
-          <w:b/>
-        </w:rPr>
         <w:t xml:space="preserve">earest </w:t>
       </w:r>
       <w:r>
-        <w:rPr>
-          <w:b/>
-        </w:rPr>
         <w:t>A</w:t>
       </w:r>
       <w:r>
-        <w:rPr>
-          <w:b/>
-        </w:rPr>
         <w:t>irport</w:t>
       </w:r>
     </w:p>
@@ -332,28 +320,19 @@
     </w:p>
     <w:p>
       <w:pPr>
-        <w:spacing w:after="120"/>
-        <w:rPr>
-          <w:rFonts w:cstheme="minorHAnsi"/>
-          <w:b/>
-          <w:color w:val="24292E"/>
+        <w:pStyle w:val="Heading3"/>
+        <w:rPr>
           <w:shd w:val="clear" w:color="auto" w:fill="FFFFFF"/>
         </w:rPr>
       </w:pPr>
       <w:r>
         <w:rPr>
-          <w:rFonts w:cstheme="minorHAnsi"/>
-          <w:b/>
-          <w:color w:val="24292E"/>
           <w:shd w:val="clear" w:color="auto" w:fill="FFFFFF"/>
         </w:rPr>
         <w:t xml:space="preserve">Issues </w:t>
       </w:r>
       <w:r>
         <w:rPr>
-          <w:rFonts w:cstheme="minorHAnsi"/>
-          <w:b/>
-          <w:color w:val="24292E"/>
           <w:shd w:val="clear" w:color="auto" w:fill="FFFFFF"/>
         </w:rPr>
         <w:t>faced while getting longitude and latitudes from geocoding API</w:t>
@@ -482,16 +461,2325 @@
     </w:p>
     <w:p>
       <w:pPr>
+        <w:pStyle w:val="Heading2"/>
+      </w:pPr>
+      <w:r>
+        <w:lastRenderedPageBreak/>
+        <w:t>Data Sets</w:t>
+      </w:r>
+      <w:r>
+        <w:t xml:space="preserve"> for additional 9 features:</w:t>
+      </w:r>
+    </w:p>
+    <w:p>
+      <w:pPr>
+        <w:pStyle w:val="Heading3"/>
+      </w:pPr>
+      <w:r>
+        <w:t>Dataset 1</w:t>
+      </w:r>
+    </w:p>
+    <w:p>
+      <w:pPr>
+        <w:pStyle w:val="m-5265572960074773711gmail-p1"/>
+        <w:shd w:val="clear" w:color="auto" w:fill="FFFFFF"/>
+        <w:spacing w:before="0" w:beforeAutospacing="0" w:after="0" w:afterAutospacing="0"/>
+        <w:rPr>
+          <w:rFonts w:asciiTheme="minorHAnsi" w:hAnsiTheme="minorHAnsi" w:cstheme="minorHAnsi"/>
+          <w:color w:val="454545"/>
+          <w:sz w:val="22"/>
+          <w:szCs w:val="22"/>
+        </w:rPr>
+      </w:pPr>
+      <w:r>
+        <w:rPr>
+          <w:rFonts w:asciiTheme="minorHAnsi" w:hAnsiTheme="minorHAnsi" w:cstheme="minorHAnsi"/>
+          <w:color w:val="454545"/>
+          <w:sz w:val="22"/>
+          <w:szCs w:val="22"/>
+        </w:rPr>
+        <w:t>Mime Type - JSON</w:t>
+      </w:r>
+    </w:p>
+    <w:p>
+      <w:pPr>
+        <w:pStyle w:val="m-5265572960074773711gmail-p1"/>
+        <w:shd w:val="clear" w:color="auto" w:fill="FFFFFF"/>
+        <w:spacing w:before="0" w:beforeAutospacing="0" w:after="0" w:afterAutospacing="0"/>
+        <w:rPr>
+          <w:rFonts w:asciiTheme="minorHAnsi" w:hAnsiTheme="minorHAnsi" w:cstheme="minorHAnsi"/>
+          <w:color w:val="454545"/>
+          <w:sz w:val="22"/>
+          <w:szCs w:val="22"/>
+        </w:rPr>
+      </w:pPr>
+      <w:r>
+        <w:rPr>
+          <w:rFonts w:asciiTheme="minorHAnsi" w:hAnsiTheme="minorHAnsi" w:cstheme="minorHAnsi"/>
+          <w:color w:val="454545"/>
+          <w:sz w:val="22"/>
+          <w:szCs w:val="22"/>
+        </w:rPr>
+        <w:t xml:space="preserve">Meteorite Landing - based on year and location we can get to know if people confused a meteorite for a </w:t>
+      </w:r>
+      <w:proofErr w:type="spellStart"/>
+      <w:r>
+        <w:rPr>
+          <w:rFonts w:asciiTheme="minorHAnsi" w:hAnsiTheme="minorHAnsi" w:cstheme="minorHAnsi"/>
+          <w:color w:val="454545"/>
+          <w:sz w:val="22"/>
+          <w:szCs w:val="22"/>
+        </w:rPr>
+        <w:t>ufo</w:t>
+      </w:r>
+      <w:proofErr w:type="spellEnd"/>
+    </w:p>
+    <w:p>
+      <w:pPr>
+        <w:pStyle w:val="m-5265572960074773711gmail-p1"/>
+        <w:shd w:val="clear" w:color="auto" w:fill="FFFFFF"/>
+        <w:spacing w:before="0" w:beforeAutospacing="0" w:after="0" w:afterAutospacing="0"/>
+        <w:rPr>
+          <w:rFonts w:asciiTheme="minorHAnsi" w:hAnsiTheme="minorHAnsi" w:cstheme="minorHAnsi"/>
+          <w:color w:val="454545"/>
+          <w:sz w:val="22"/>
+          <w:szCs w:val="22"/>
+        </w:rPr>
+      </w:pPr>
+      <w:r>
+        <w:rPr>
+          <w:rFonts w:asciiTheme="minorHAnsi" w:hAnsiTheme="minorHAnsi" w:cstheme="minorHAnsi"/>
+          <w:color w:val="454545"/>
+          <w:sz w:val="22"/>
+          <w:szCs w:val="22"/>
+        </w:rPr>
+        <w:t>F1=name of closest meteorite</w:t>
+      </w:r>
+    </w:p>
+    <w:p>
+      <w:pPr>
+        <w:pStyle w:val="m-5265572960074773711gmail-p1"/>
+        <w:shd w:val="clear" w:color="auto" w:fill="FFFFFF"/>
+        <w:spacing w:before="0" w:beforeAutospacing="0" w:after="0" w:afterAutospacing="0"/>
+        <w:rPr>
+          <w:rFonts w:asciiTheme="minorHAnsi" w:hAnsiTheme="minorHAnsi" w:cstheme="minorHAnsi"/>
+          <w:color w:val="454545"/>
+          <w:sz w:val="22"/>
+          <w:szCs w:val="22"/>
+        </w:rPr>
+      </w:pPr>
+      <w:r>
+        <w:rPr>
+          <w:rFonts w:asciiTheme="minorHAnsi" w:hAnsiTheme="minorHAnsi" w:cstheme="minorHAnsi"/>
+          <w:color w:val="454545"/>
+          <w:sz w:val="22"/>
+          <w:szCs w:val="22"/>
+        </w:rPr>
+        <w:t xml:space="preserve">F2=distance of closest meteorite to each city for that </w:t>
+      </w:r>
+      <w:proofErr w:type="gramStart"/>
+      <w:r>
+        <w:rPr>
+          <w:rFonts w:asciiTheme="minorHAnsi" w:hAnsiTheme="minorHAnsi" w:cstheme="minorHAnsi"/>
+          <w:color w:val="454545"/>
+          <w:sz w:val="22"/>
+          <w:szCs w:val="22"/>
+        </w:rPr>
+        <w:t>particular year</w:t>
+      </w:r>
+      <w:proofErr w:type="gramEnd"/>
+      <w:r>
+        <w:rPr>
+          <w:rFonts w:asciiTheme="minorHAnsi" w:hAnsiTheme="minorHAnsi" w:cstheme="minorHAnsi"/>
+          <w:color w:val="454545"/>
+          <w:sz w:val="22"/>
+          <w:szCs w:val="22"/>
+        </w:rPr>
+        <w:t xml:space="preserve"> the UFO was sighted</w:t>
+      </w:r>
+    </w:p>
+    <w:p>
+      <w:pPr>
+        <w:pStyle w:val="m-5265572960074773711gmail-p1"/>
+        <w:shd w:val="clear" w:color="auto" w:fill="FFFFFF"/>
+        <w:spacing w:before="0" w:beforeAutospacing="0" w:after="0" w:afterAutospacing="0"/>
+        <w:rPr>
+          <w:rFonts w:asciiTheme="minorHAnsi" w:hAnsiTheme="minorHAnsi" w:cstheme="minorHAnsi"/>
+          <w:color w:val="454545"/>
+          <w:sz w:val="22"/>
+          <w:szCs w:val="22"/>
+        </w:rPr>
+      </w:pPr>
+      <w:r>
+        <w:rPr>
+          <w:rFonts w:asciiTheme="minorHAnsi" w:hAnsiTheme="minorHAnsi" w:cstheme="minorHAnsi"/>
+          <w:color w:val="454545"/>
+          <w:sz w:val="22"/>
+          <w:szCs w:val="22"/>
+        </w:rPr>
+        <w:t>F3=Is it possible that they mistook it (</w:t>
+      </w:r>
+      <w:proofErr w:type="spellStart"/>
+      <w:r>
+        <w:rPr>
+          <w:rFonts w:asciiTheme="minorHAnsi" w:hAnsiTheme="minorHAnsi" w:cstheme="minorHAnsi"/>
+          <w:color w:val="454545"/>
+          <w:sz w:val="22"/>
+          <w:szCs w:val="22"/>
+        </w:rPr>
+        <w:t>ie</w:t>
+      </w:r>
+      <w:proofErr w:type="spellEnd"/>
+      <w:r>
+        <w:rPr>
+          <w:rFonts w:asciiTheme="minorHAnsi" w:hAnsiTheme="minorHAnsi" w:cstheme="minorHAnsi"/>
+          <w:color w:val="454545"/>
+          <w:sz w:val="22"/>
+          <w:szCs w:val="22"/>
+        </w:rPr>
+        <w:t>: sighting happened at &lt; 50 miles)</w:t>
+      </w:r>
+    </w:p>
+    <w:p>
+      <w:pPr>
+        <w:pStyle w:val="m-5265572960074773711gmail-p2"/>
+        <w:shd w:val="clear" w:color="auto" w:fill="FFFFFF"/>
+        <w:spacing w:before="0" w:beforeAutospacing="0" w:after="0" w:afterAutospacing="0"/>
+        <w:rPr>
+          <w:rFonts w:asciiTheme="minorHAnsi" w:hAnsiTheme="minorHAnsi" w:cstheme="minorHAnsi"/>
+          <w:color w:val="454545"/>
+          <w:sz w:val="22"/>
+          <w:szCs w:val="22"/>
+        </w:rPr>
+      </w:pPr>
+    </w:p>
+    <w:p>
+      <w:pPr>
+        <w:pStyle w:val="Heading3"/>
+        <w:rPr>
+          <w:rFonts w:asciiTheme="minorHAnsi" w:hAnsiTheme="minorHAnsi" w:cstheme="minorHAnsi"/>
+          <w:sz w:val="22"/>
+          <w:szCs w:val="22"/>
+        </w:rPr>
+      </w:pPr>
+      <w:r>
+        <w:rPr>
+          <w:rFonts w:asciiTheme="minorHAnsi" w:hAnsiTheme="minorHAnsi" w:cstheme="minorHAnsi"/>
+          <w:sz w:val="22"/>
+          <w:szCs w:val="22"/>
+        </w:rPr>
+        <w:t>Dataset 2</w:t>
+      </w:r>
+      <w:r>
+        <w:rPr>
+          <w:rFonts w:asciiTheme="minorHAnsi" w:hAnsiTheme="minorHAnsi" w:cstheme="minorHAnsi"/>
+          <w:sz w:val="22"/>
+          <w:szCs w:val="22"/>
+        </w:rPr>
+        <w:t xml:space="preserve"> – Census Data</w:t>
+      </w:r>
+    </w:p>
+    <w:p>
+      <w:pPr>
+        <w:pStyle w:val="m-5265572960074773711gmail-p1"/>
+        <w:shd w:val="clear" w:color="auto" w:fill="FFFFFF"/>
+        <w:spacing w:before="0" w:beforeAutospacing="0" w:after="0" w:afterAutospacing="0"/>
+        <w:rPr>
+          <w:rFonts w:asciiTheme="minorHAnsi" w:hAnsiTheme="minorHAnsi" w:cstheme="minorHAnsi"/>
+          <w:b/>
+          <w:color w:val="454545"/>
+          <w:sz w:val="22"/>
+          <w:szCs w:val="22"/>
+        </w:rPr>
+      </w:pPr>
+      <w:r>
+        <w:rPr>
+          <w:rFonts w:asciiTheme="minorHAnsi" w:hAnsiTheme="minorHAnsi" w:cstheme="minorHAnsi"/>
+          <w:b/>
+          <w:color w:val="454545"/>
+          <w:sz w:val="22"/>
+          <w:szCs w:val="22"/>
+        </w:rPr>
+        <w:t xml:space="preserve">MIME Type </w:t>
+      </w:r>
+      <w:r>
+        <w:rPr>
+          <w:rFonts w:asciiTheme="minorHAnsi" w:hAnsiTheme="minorHAnsi" w:cstheme="minorHAnsi"/>
+          <w:b/>
+          <w:color w:val="454545"/>
+          <w:sz w:val="22"/>
+          <w:szCs w:val="22"/>
+        </w:rPr>
+        <w:t>–</w:t>
+      </w:r>
+      <w:r>
+        <w:rPr>
+          <w:rFonts w:asciiTheme="minorHAnsi" w:hAnsiTheme="minorHAnsi" w:cstheme="minorHAnsi"/>
+          <w:b/>
+          <w:color w:val="454545"/>
+          <w:sz w:val="22"/>
+          <w:szCs w:val="22"/>
+        </w:rPr>
+        <w:t xml:space="preserve"> </w:t>
+      </w:r>
+      <w:r>
+        <w:rPr>
+          <w:rFonts w:asciiTheme="minorHAnsi" w:hAnsiTheme="minorHAnsi" w:cstheme="minorHAnsi"/>
+          <w:b/>
+          <w:color w:val="454545"/>
+          <w:sz w:val="22"/>
+          <w:szCs w:val="22"/>
+        </w:rPr>
+        <w:t>text/</w:t>
+      </w:r>
+      <w:r>
+        <w:rPr>
+          <w:rFonts w:asciiTheme="minorHAnsi" w:hAnsiTheme="minorHAnsi" w:cstheme="minorHAnsi"/>
+          <w:b/>
+          <w:color w:val="454545"/>
+          <w:sz w:val="22"/>
+          <w:szCs w:val="22"/>
+        </w:rPr>
+        <w:t>CSV</w:t>
+      </w:r>
+    </w:p>
+    <w:p>
+      <w:pPr>
+        <w:pStyle w:val="m-5265572960074773711gmail-p1"/>
+        <w:shd w:val="clear" w:color="auto" w:fill="FFFFFF"/>
+        <w:spacing w:before="0" w:beforeAutospacing="0" w:after="0" w:afterAutospacing="0"/>
+        <w:rPr>
+          <w:rFonts w:asciiTheme="minorHAnsi" w:hAnsiTheme="minorHAnsi" w:cstheme="minorHAnsi"/>
+          <w:color w:val="454545"/>
+          <w:sz w:val="22"/>
+          <w:szCs w:val="22"/>
+        </w:rPr>
+      </w:pPr>
+      <w:r>
+        <w:rPr>
+          <w:rFonts w:asciiTheme="minorHAnsi" w:hAnsiTheme="minorHAnsi" w:cstheme="minorHAnsi"/>
+          <w:color w:val="454545"/>
+          <w:sz w:val="22"/>
+          <w:szCs w:val="22"/>
+        </w:rPr>
+        <w:t xml:space="preserve">census - based on year and </w:t>
+      </w:r>
+      <w:r>
+        <w:rPr>
+          <w:rFonts w:asciiTheme="minorHAnsi" w:hAnsiTheme="minorHAnsi" w:cstheme="minorHAnsi"/>
+          <w:color w:val="454545"/>
+          <w:sz w:val="22"/>
+          <w:szCs w:val="22"/>
+        </w:rPr>
+        <w:t xml:space="preserve">state, </w:t>
+      </w:r>
+      <w:r>
+        <w:rPr>
+          <w:rFonts w:asciiTheme="minorHAnsi" w:hAnsiTheme="minorHAnsi" w:cstheme="minorHAnsi"/>
+          <w:color w:val="454545"/>
+          <w:sz w:val="22"/>
+          <w:szCs w:val="22"/>
+        </w:rPr>
+        <w:t>county</w:t>
+      </w:r>
+      <w:r>
+        <w:rPr>
+          <w:rFonts w:asciiTheme="minorHAnsi" w:hAnsiTheme="minorHAnsi" w:cstheme="minorHAnsi"/>
+          <w:color w:val="454545"/>
+          <w:sz w:val="22"/>
+          <w:szCs w:val="22"/>
+        </w:rPr>
+        <w:t xml:space="preserve"> we can get to know population </w:t>
+      </w:r>
+      <w:r>
+        <w:rPr>
+          <w:rFonts w:asciiTheme="minorHAnsi" w:hAnsiTheme="minorHAnsi" w:cstheme="minorHAnsi"/>
+          <w:color w:val="454545"/>
+          <w:sz w:val="22"/>
+          <w:szCs w:val="22"/>
+        </w:rPr>
+        <w:t>density and housing density</w:t>
+      </w:r>
+    </w:p>
+    <w:p>
+      <w:pPr>
+        <w:pStyle w:val="m-5265572960074773711gmail-p1"/>
+        <w:shd w:val="clear" w:color="auto" w:fill="FFFFFF"/>
+        <w:spacing w:before="0" w:beforeAutospacing="0" w:after="0" w:afterAutospacing="0"/>
+        <w:rPr>
+          <w:rFonts w:asciiTheme="minorHAnsi" w:hAnsiTheme="minorHAnsi" w:cstheme="minorHAnsi"/>
+          <w:color w:val="454545"/>
+          <w:sz w:val="22"/>
+          <w:szCs w:val="22"/>
+        </w:rPr>
+      </w:pPr>
+      <w:r>
+        <w:rPr>
+          <w:rFonts w:asciiTheme="minorHAnsi" w:hAnsiTheme="minorHAnsi" w:cstheme="minorHAnsi"/>
+          <w:color w:val="454545"/>
+          <w:sz w:val="22"/>
+          <w:szCs w:val="22"/>
+        </w:rPr>
+        <w:t>F1=housing density</w:t>
+      </w:r>
+    </w:p>
+    <w:p>
+      <w:pPr>
+        <w:pStyle w:val="m-5265572960074773711gmail-p1"/>
+        <w:shd w:val="clear" w:color="auto" w:fill="FFFFFF"/>
+        <w:spacing w:before="0" w:beforeAutospacing="0" w:after="0" w:afterAutospacing="0"/>
+        <w:rPr>
+          <w:rFonts w:asciiTheme="minorHAnsi" w:hAnsiTheme="minorHAnsi" w:cstheme="minorHAnsi"/>
+          <w:color w:val="454545"/>
+          <w:sz w:val="22"/>
+          <w:szCs w:val="22"/>
+        </w:rPr>
+      </w:pPr>
+      <w:r>
+        <w:rPr>
+          <w:rFonts w:asciiTheme="minorHAnsi" w:hAnsiTheme="minorHAnsi" w:cstheme="minorHAnsi"/>
+          <w:color w:val="454545"/>
+          <w:sz w:val="22"/>
+          <w:szCs w:val="22"/>
+        </w:rPr>
+        <w:t>F2 =population density</w:t>
+      </w:r>
+    </w:p>
+    <w:p>
+      <w:pPr>
+        <w:pStyle w:val="m-5265572960074773711gmail-p1"/>
+        <w:shd w:val="clear" w:color="auto" w:fill="FFFFFF"/>
+        <w:spacing w:before="0" w:beforeAutospacing="0" w:after="0" w:afterAutospacing="0"/>
+        <w:rPr>
+          <w:rFonts w:asciiTheme="minorHAnsi" w:hAnsiTheme="minorHAnsi" w:cstheme="minorHAnsi"/>
+          <w:color w:val="454545"/>
+          <w:sz w:val="22"/>
+          <w:szCs w:val="22"/>
+        </w:rPr>
+      </w:pPr>
+      <w:r>
+        <w:rPr>
+          <w:rFonts w:asciiTheme="minorHAnsi" w:hAnsiTheme="minorHAnsi" w:cstheme="minorHAnsi"/>
+          <w:color w:val="454545"/>
+          <w:sz w:val="22"/>
+          <w:szCs w:val="22"/>
+        </w:rPr>
+        <w:t>F3=</w:t>
+      </w:r>
+      <w:r>
+        <w:rPr>
+          <w:rFonts w:asciiTheme="minorHAnsi" w:hAnsiTheme="minorHAnsi" w:cstheme="minorHAnsi"/>
+          <w:color w:val="454545"/>
+          <w:sz w:val="22"/>
+          <w:szCs w:val="22"/>
+        </w:rPr>
+        <w:t>county</w:t>
+      </w:r>
+    </w:p>
+    <w:p>
+      <w:pPr>
+        <w:pStyle w:val="m-5265572960074773711gmail-p1"/>
+        <w:shd w:val="clear" w:color="auto" w:fill="FFFFFF"/>
+        <w:spacing w:before="0" w:beforeAutospacing="0" w:after="0" w:afterAutospacing="0"/>
+        <w:rPr>
+          <w:rFonts w:asciiTheme="minorHAnsi" w:hAnsiTheme="minorHAnsi" w:cstheme="minorHAnsi"/>
+          <w:color w:val="454545"/>
+          <w:sz w:val="22"/>
+          <w:szCs w:val="22"/>
+        </w:rPr>
+      </w:pPr>
+      <w:r>
+        <w:rPr>
+          <w:rFonts w:asciiTheme="minorHAnsi" w:hAnsiTheme="minorHAnsi" w:cstheme="minorHAnsi"/>
+          <w:color w:val="454545"/>
+          <w:sz w:val="22"/>
+          <w:szCs w:val="22"/>
+        </w:rPr>
+        <w:t xml:space="preserve">Source for Census data: </w:t>
+      </w:r>
+      <w:hyperlink r:id="rId6" w:history="1">
+        <w:r>
+          <w:rPr>
+            <w:rStyle w:val="Hyperlink"/>
+            <w:rFonts w:asciiTheme="minorHAnsi" w:hAnsiTheme="minorHAnsi" w:cstheme="minorHAnsi"/>
+            <w:sz w:val="22"/>
+            <w:szCs w:val="22"/>
+          </w:rPr>
+          <w:t>https://factfinder.census.gov/</w:t>
+        </w:r>
+      </w:hyperlink>
+    </w:p>
+    <w:p>
+      <w:pPr>
+        <w:pStyle w:val="m-5265572960074773711gmail-p1"/>
+        <w:shd w:val="clear" w:color="auto" w:fill="FFFFFF"/>
+        <w:spacing w:before="0" w:beforeAutospacing="0" w:after="0" w:afterAutospacing="0"/>
+        <w:rPr>
+          <w:rFonts w:asciiTheme="minorHAnsi" w:hAnsiTheme="minorHAnsi" w:cstheme="minorHAnsi"/>
+          <w:b/>
+          <w:color w:val="454545"/>
+          <w:sz w:val="22"/>
+          <w:szCs w:val="22"/>
+        </w:rPr>
+      </w:pPr>
+      <w:r>
+        <w:rPr>
+          <w:rFonts w:asciiTheme="minorHAnsi" w:hAnsiTheme="minorHAnsi" w:cstheme="minorHAnsi"/>
+          <w:color w:val="454545"/>
+          <w:sz w:val="22"/>
+          <w:szCs w:val="22"/>
+        </w:rPr>
+        <w:t xml:space="preserve">Additional data source:  CSV of all counties and respective cities under each county across all the states of US.  Open Source at </w:t>
+      </w:r>
+      <w:hyperlink r:id="rId7" w:history="1">
+        <w:r>
+          <w:rPr>
+            <w:rStyle w:val="Hyperlink"/>
+            <w:rFonts w:asciiTheme="minorHAnsi" w:hAnsiTheme="minorHAnsi" w:cstheme="minorHAnsi"/>
+            <w:sz w:val="22"/>
+            <w:szCs w:val="22"/>
+          </w:rPr>
+          <w:t>https://github.com/grammakov/USA-cities-and-states?files=1</w:t>
+        </w:r>
+      </w:hyperlink>
+      <w:r>
+        <w:rPr>
+          <w:rFonts w:asciiTheme="minorHAnsi" w:hAnsiTheme="minorHAnsi" w:cstheme="minorHAnsi"/>
+          <w:color w:val="454545"/>
+          <w:sz w:val="22"/>
+          <w:szCs w:val="22"/>
+        </w:rPr>
+        <w:t xml:space="preserve">. </w:t>
+      </w:r>
+      <w:r>
+        <w:rPr>
+          <w:rFonts w:asciiTheme="minorHAnsi" w:hAnsiTheme="minorHAnsi" w:cstheme="minorHAnsi"/>
+          <w:color w:val="454545"/>
+          <w:sz w:val="22"/>
+          <w:szCs w:val="22"/>
+        </w:rPr>
+        <w:t>We have added below</w:t>
+      </w:r>
+      <w:r>
+        <w:rPr>
+          <w:rFonts w:asciiTheme="minorHAnsi" w:hAnsiTheme="minorHAnsi" w:cstheme="minorHAnsi"/>
+          <w:color w:val="454545"/>
+          <w:sz w:val="22"/>
+          <w:szCs w:val="22"/>
+        </w:rPr>
+        <w:t xml:space="preserve"> entries </w:t>
+      </w:r>
+      <w:r>
+        <w:rPr>
+          <w:rFonts w:asciiTheme="minorHAnsi" w:hAnsiTheme="minorHAnsi" w:cstheme="minorHAnsi"/>
+          <w:color w:val="454545"/>
+          <w:sz w:val="22"/>
+          <w:szCs w:val="22"/>
+        </w:rPr>
+        <w:t xml:space="preserve">to this data file. </w:t>
+      </w:r>
+    </w:p>
+    <w:tbl>
+      <w:tblPr>
+        <w:tblStyle w:val="TableGrid"/>
+        <w:tblW w:w="0" w:type="auto"/>
+        <w:tblLook w:val="04A0" w:firstRow="1" w:lastRow="0" w:firstColumn="1" w:lastColumn="0" w:noHBand="0" w:noVBand="1"/>
+      </w:tblPr>
+      <w:tblGrid>
+        <w:gridCol w:w="2906"/>
+        <w:gridCol w:w="3108"/>
+        <w:gridCol w:w="3336"/>
+      </w:tblGrid>
+      <w:tr>
+        <w:tc>
+          <w:tcPr>
+            <w:tcW w:w="2906" w:type="dxa"/>
+          </w:tcPr>
+          <w:p>
+            <w:pPr>
+              <w:pStyle w:val="m-5265572960074773711gmail-p1"/>
+              <w:shd w:val="clear" w:color="auto" w:fill="FFFFFF"/>
+              <w:spacing w:before="0" w:beforeAutospacing="0" w:after="0" w:afterAutospacing="0"/>
+              <w:rPr>
+                <w:rFonts w:asciiTheme="minorHAnsi" w:hAnsiTheme="minorHAnsi" w:cstheme="minorHAnsi"/>
+                <w:b/>
+                <w:color w:val="454545"/>
+                <w:sz w:val="22"/>
+                <w:szCs w:val="22"/>
+              </w:rPr>
+            </w:pPr>
+            <w:r>
+              <w:rPr>
+                <w:rFonts w:asciiTheme="minorHAnsi" w:hAnsiTheme="minorHAnsi" w:cstheme="minorHAnsi"/>
+                <w:b/>
+                <w:color w:val="454545"/>
+                <w:sz w:val="22"/>
+                <w:szCs w:val="22"/>
+              </w:rPr>
+              <w:t>City</w:t>
+            </w:r>
+          </w:p>
+        </w:tc>
+        <w:tc>
+          <w:tcPr>
+            <w:tcW w:w="3108" w:type="dxa"/>
+          </w:tcPr>
+          <w:p>
+            <w:pPr>
+              <w:pStyle w:val="m-5265572960074773711gmail-p1"/>
+              <w:shd w:val="clear" w:color="auto" w:fill="FFFFFF"/>
+              <w:spacing w:before="0" w:beforeAutospacing="0" w:after="0" w:afterAutospacing="0"/>
+              <w:rPr>
+                <w:rFonts w:asciiTheme="minorHAnsi" w:hAnsiTheme="minorHAnsi" w:cstheme="minorHAnsi"/>
+                <w:b/>
+                <w:color w:val="454545"/>
+                <w:sz w:val="22"/>
+                <w:szCs w:val="22"/>
+              </w:rPr>
+            </w:pPr>
+            <w:r>
+              <w:rPr>
+                <w:rFonts w:asciiTheme="minorHAnsi" w:hAnsiTheme="minorHAnsi" w:cstheme="minorHAnsi"/>
+                <w:b/>
+                <w:color w:val="454545"/>
+                <w:sz w:val="22"/>
+                <w:szCs w:val="22"/>
+              </w:rPr>
+              <w:t>County</w:t>
+            </w:r>
+          </w:p>
+        </w:tc>
+        <w:tc>
+          <w:tcPr>
+            <w:tcW w:w="3336" w:type="dxa"/>
+          </w:tcPr>
+          <w:p>
+            <w:pPr>
+              <w:pStyle w:val="m-5265572960074773711gmail-p1"/>
+              <w:shd w:val="clear" w:color="auto" w:fill="FFFFFF"/>
+              <w:spacing w:before="0" w:beforeAutospacing="0" w:after="0" w:afterAutospacing="0"/>
+              <w:rPr>
+                <w:rFonts w:asciiTheme="minorHAnsi" w:hAnsiTheme="minorHAnsi" w:cstheme="minorHAnsi"/>
+                <w:b/>
+                <w:color w:val="454545"/>
+                <w:sz w:val="22"/>
+                <w:szCs w:val="22"/>
+              </w:rPr>
+            </w:pPr>
+            <w:r>
+              <w:rPr>
+                <w:rFonts w:asciiTheme="minorHAnsi" w:hAnsiTheme="minorHAnsi" w:cstheme="minorHAnsi"/>
+                <w:b/>
+                <w:color w:val="454545"/>
+                <w:sz w:val="22"/>
+                <w:szCs w:val="22"/>
+              </w:rPr>
+              <w:t>State</w:t>
+            </w:r>
+          </w:p>
+        </w:tc>
+      </w:tr>
+      <w:tr>
+        <w:tc>
+          <w:tcPr>
+            <w:tcW w:w="2906" w:type="dxa"/>
+          </w:tcPr>
+          <w:p>
+            <w:pPr>
+              <w:pStyle w:val="m-5265572960074773711gmail-p1"/>
+              <w:shd w:val="clear" w:color="auto" w:fill="FFFFFF"/>
+              <w:spacing w:before="0" w:beforeAutospacing="0" w:after="0" w:afterAutospacing="0"/>
+              <w:rPr>
+                <w:rFonts w:asciiTheme="minorHAnsi" w:hAnsiTheme="minorHAnsi" w:cstheme="minorHAnsi"/>
+                <w:color w:val="454545"/>
+                <w:sz w:val="22"/>
+                <w:szCs w:val="22"/>
+              </w:rPr>
+            </w:pPr>
+            <w:r>
+              <w:rPr>
+                <w:rFonts w:asciiTheme="minorHAnsi" w:hAnsiTheme="minorHAnsi" w:cstheme="minorHAnsi"/>
+                <w:color w:val="454545"/>
+                <w:sz w:val="22"/>
+                <w:szCs w:val="22"/>
+              </w:rPr>
+              <w:t>Iowa</w:t>
+            </w:r>
+          </w:p>
+        </w:tc>
+        <w:tc>
+          <w:tcPr>
+            <w:tcW w:w="3108" w:type="dxa"/>
+          </w:tcPr>
+          <w:p>
+            <w:pPr>
+              <w:pStyle w:val="m-5265572960074773711gmail-p1"/>
+              <w:shd w:val="clear" w:color="auto" w:fill="FFFFFF"/>
+              <w:spacing w:before="0" w:beforeAutospacing="0" w:after="0" w:afterAutospacing="0"/>
+              <w:rPr>
+                <w:rFonts w:asciiTheme="minorHAnsi" w:hAnsiTheme="minorHAnsi" w:cstheme="minorHAnsi"/>
+                <w:color w:val="454545"/>
+                <w:sz w:val="22"/>
+                <w:szCs w:val="22"/>
+              </w:rPr>
+            </w:pPr>
+            <w:r>
+              <w:rPr>
+                <w:rFonts w:asciiTheme="minorHAnsi" w:hAnsiTheme="minorHAnsi" w:cstheme="minorHAnsi"/>
+                <w:color w:val="454545"/>
+                <w:sz w:val="22"/>
+                <w:szCs w:val="22"/>
+              </w:rPr>
+              <w:t>Johnson</w:t>
+            </w:r>
+          </w:p>
+        </w:tc>
+        <w:tc>
+          <w:tcPr>
+            <w:tcW w:w="3336" w:type="dxa"/>
+          </w:tcPr>
+          <w:p>
+            <w:pPr>
+              <w:pStyle w:val="m-5265572960074773711gmail-p1"/>
+              <w:shd w:val="clear" w:color="auto" w:fill="FFFFFF"/>
+              <w:spacing w:before="0" w:beforeAutospacing="0" w:after="0" w:afterAutospacing="0"/>
+              <w:rPr>
+                <w:rFonts w:asciiTheme="minorHAnsi" w:hAnsiTheme="minorHAnsi" w:cstheme="minorHAnsi"/>
+                <w:color w:val="454545"/>
+                <w:sz w:val="22"/>
+                <w:szCs w:val="22"/>
+              </w:rPr>
+            </w:pPr>
+            <w:r>
+              <w:rPr>
+                <w:rFonts w:asciiTheme="minorHAnsi" w:hAnsiTheme="minorHAnsi" w:cstheme="minorHAnsi"/>
+                <w:color w:val="454545"/>
+                <w:sz w:val="22"/>
+                <w:szCs w:val="22"/>
+              </w:rPr>
+              <w:t>Iowa</w:t>
+            </w:r>
+          </w:p>
+        </w:tc>
+      </w:tr>
+      <w:tr>
+        <w:tc>
+          <w:tcPr>
+            <w:tcW w:w="2906" w:type="dxa"/>
+          </w:tcPr>
+          <w:p>
+            <w:pPr>
+              <w:pStyle w:val="m-5265572960074773711gmail-p1"/>
+              <w:shd w:val="clear" w:color="auto" w:fill="FFFFFF"/>
+              <w:spacing w:before="0" w:beforeAutospacing="0" w:after="0" w:afterAutospacing="0"/>
+              <w:rPr>
+                <w:rFonts w:asciiTheme="minorHAnsi" w:hAnsiTheme="minorHAnsi" w:cstheme="minorHAnsi"/>
+                <w:color w:val="454545"/>
+                <w:sz w:val="22"/>
+                <w:szCs w:val="22"/>
+              </w:rPr>
+            </w:pPr>
+            <w:r>
+              <w:rPr>
+                <w:rFonts w:asciiTheme="minorHAnsi" w:hAnsiTheme="minorHAnsi" w:cstheme="minorHAnsi"/>
+                <w:color w:val="454545"/>
+                <w:sz w:val="22"/>
+                <w:szCs w:val="22"/>
+              </w:rPr>
+              <w:t>Kansas</w:t>
+            </w:r>
+          </w:p>
+        </w:tc>
+        <w:tc>
+          <w:tcPr>
+            <w:tcW w:w="3108" w:type="dxa"/>
+          </w:tcPr>
+          <w:p>
+            <w:pPr>
+              <w:pStyle w:val="m-5265572960074773711gmail-p1"/>
+              <w:shd w:val="clear" w:color="auto" w:fill="FFFFFF"/>
+              <w:spacing w:before="0" w:beforeAutospacing="0" w:after="0" w:afterAutospacing="0"/>
+              <w:rPr>
+                <w:rFonts w:asciiTheme="minorHAnsi" w:hAnsiTheme="minorHAnsi" w:cstheme="minorHAnsi"/>
+                <w:color w:val="454545"/>
+                <w:sz w:val="22"/>
+                <w:szCs w:val="22"/>
+              </w:rPr>
+            </w:pPr>
+            <w:r>
+              <w:rPr>
+                <w:rFonts w:asciiTheme="minorHAnsi" w:hAnsiTheme="minorHAnsi" w:cstheme="minorHAnsi"/>
+                <w:color w:val="454545"/>
+                <w:sz w:val="22"/>
+                <w:szCs w:val="22"/>
+              </w:rPr>
+              <w:t>Wyandotte</w:t>
+            </w:r>
+          </w:p>
+        </w:tc>
+        <w:tc>
+          <w:tcPr>
+            <w:tcW w:w="3336" w:type="dxa"/>
+          </w:tcPr>
+          <w:p>
+            <w:pPr>
+              <w:pStyle w:val="m-5265572960074773711gmail-p1"/>
+              <w:shd w:val="clear" w:color="auto" w:fill="FFFFFF"/>
+              <w:spacing w:before="0" w:beforeAutospacing="0" w:after="0" w:afterAutospacing="0"/>
+              <w:rPr>
+                <w:rFonts w:asciiTheme="minorHAnsi" w:hAnsiTheme="minorHAnsi" w:cstheme="minorHAnsi"/>
+                <w:color w:val="454545"/>
+                <w:sz w:val="22"/>
+                <w:szCs w:val="22"/>
+              </w:rPr>
+            </w:pPr>
+            <w:r>
+              <w:rPr>
+                <w:rFonts w:asciiTheme="minorHAnsi" w:hAnsiTheme="minorHAnsi" w:cstheme="minorHAnsi"/>
+                <w:color w:val="454545"/>
+                <w:sz w:val="22"/>
+                <w:szCs w:val="22"/>
+              </w:rPr>
+              <w:t>Kansas</w:t>
+            </w:r>
+          </w:p>
+        </w:tc>
+      </w:tr>
+      <w:tr>
+        <w:tc>
+          <w:tcPr>
+            <w:tcW w:w="2906" w:type="dxa"/>
+          </w:tcPr>
+          <w:p>
+            <w:pPr>
+              <w:pStyle w:val="m-5265572960074773711gmail-p1"/>
+              <w:shd w:val="clear" w:color="auto" w:fill="FFFFFF"/>
+              <w:spacing w:before="0" w:beforeAutospacing="0" w:after="0" w:afterAutospacing="0"/>
+              <w:rPr>
+                <w:rFonts w:asciiTheme="minorHAnsi" w:hAnsiTheme="minorHAnsi" w:cstheme="minorHAnsi"/>
+                <w:color w:val="454545"/>
+                <w:sz w:val="22"/>
+                <w:szCs w:val="22"/>
+              </w:rPr>
+            </w:pPr>
+            <w:r>
+              <w:rPr>
+                <w:rFonts w:asciiTheme="minorHAnsi" w:hAnsiTheme="minorHAnsi" w:cstheme="minorHAnsi"/>
+                <w:color w:val="454545"/>
+                <w:sz w:val="22"/>
+                <w:szCs w:val="22"/>
+              </w:rPr>
+              <w:t>Oregon</w:t>
+            </w:r>
+          </w:p>
+        </w:tc>
+        <w:tc>
+          <w:tcPr>
+            <w:tcW w:w="3108" w:type="dxa"/>
+          </w:tcPr>
+          <w:p>
+            <w:pPr>
+              <w:pStyle w:val="m-5265572960074773711gmail-p1"/>
+              <w:shd w:val="clear" w:color="auto" w:fill="FFFFFF"/>
+              <w:spacing w:before="0" w:beforeAutospacing="0" w:after="0" w:afterAutospacing="0"/>
+              <w:rPr>
+                <w:rFonts w:asciiTheme="minorHAnsi" w:hAnsiTheme="minorHAnsi" w:cstheme="minorHAnsi"/>
+                <w:color w:val="454545"/>
+                <w:sz w:val="22"/>
+                <w:szCs w:val="22"/>
+              </w:rPr>
+            </w:pPr>
+            <w:r>
+              <w:rPr>
+                <w:rFonts w:asciiTheme="minorHAnsi" w:hAnsiTheme="minorHAnsi" w:cstheme="minorHAnsi"/>
+                <w:color w:val="454545"/>
+                <w:sz w:val="22"/>
+                <w:szCs w:val="22"/>
+              </w:rPr>
+              <w:t>Clackamas</w:t>
+            </w:r>
+          </w:p>
+        </w:tc>
+        <w:tc>
+          <w:tcPr>
+            <w:tcW w:w="3336" w:type="dxa"/>
+          </w:tcPr>
+          <w:p>
+            <w:pPr>
+              <w:pStyle w:val="m-5265572960074773711gmail-p1"/>
+              <w:shd w:val="clear" w:color="auto" w:fill="FFFFFF"/>
+              <w:spacing w:before="0" w:beforeAutospacing="0" w:after="0" w:afterAutospacing="0"/>
+              <w:rPr>
+                <w:rFonts w:asciiTheme="minorHAnsi" w:hAnsiTheme="minorHAnsi" w:cstheme="minorHAnsi"/>
+                <w:color w:val="454545"/>
+                <w:sz w:val="22"/>
+                <w:szCs w:val="22"/>
+              </w:rPr>
+            </w:pPr>
+            <w:r>
+              <w:rPr>
+                <w:rFonts w:asciiTheme="minorHAnsi" w:hAnsiTheme="minorHAnsi" w:cstheme="minorHAnsi"/>
+                <w:color w:val="454545"/>
+                <w:sz w:val="22"/>
+                <w:szCs w:val="22"/>
+              </w:rPr>
+              <w:t>Oregon</w:t>
+            </w:r>
+          </w:p>
+        </w:tc>
+      </w:tr>
+      <w:tr>
+        <w:tc>
+          <w:tcPr>
+            <w:tcW w:w="2906" w:type="dxa"/>
+          </w:tcPr>
+          <w:p>
+            <w:pPr>
+              <w:pStyle w:val="m-5265572960074773711gmail-p1"/>
+              <w:shd w:val="clear" w:color="auto" w:fill="FFFFFF"/>
+              <w:spacing w:before="0" w:beforeAutospacing="0" w:after="0" w:afterAutospacing="0"/>
+              <w:rPr>
+                <w:rFonts w:asciiTheme="minorHAnsi" w:hAnsiTheme="minorHAnsi" w:cstheme="minorHAnsi"/>
+                <w:color w:val="454545"/>
+                <w:sz w:val="22"/>
+                <w:szCs w:val="22"/>
+              </w:rPr>
+            </w:pPr>
+            <w:r>
+              <w:rPr>
+                <w:rFonts w:asciiTheme="minorHAnsi" w:hAnsiTheme="minorHAnsi" w:cstheme="minorHAnsi"/>
+                <w:color w:val="454545"/>
+                <w:sz w:val="22"/>
+                <w:szCs w:val="22"/>
+              </w:rPr>
+              <w:t>Plant</w:t>
+            </w:r>
+          </w:p>
+        </w:tc>
+        <w:tc>
+          <w:tcPr>
+            <w:tcW w:w="3108" w:type="dxa"/>
+          </w:tcPr>
+          <w:p>
+            <w:pPr>
+              <w:pStyle w:val="m-5265572960074773711gmail-p1"/>
+              <w:shd w:val="clear" w:color="auto" w:fill="FFFFFF"/>
+              <w:spacing w:before="0" w:beforeAutospacing="0" w:after="0" w:afterAutospacing="0"/>
+              <w:rPr>
+                <w:rFonts w:asciiTheme="minorHAnsi" w:hAnsiTheme="minorHAnsi" w:cstheme="minorHAnsi"/>
+                <w:color w:val="454545"/>
+                <w:sz w:val="22"/>
+                <w:szCs w:val="22"/>
+              </w:rPr>
+            </w:pPr>
+            <w:r>
+              <w:rPr>
+                <w:rFonts w:asciiTheme="minorHAnsi" w:hAnsiTheme="minorHAnsi" w:cstheme="minorHAnsi"/>
+                <w:color w:val="454545"/>
+                <w:sz w:val="22"/>
+                <w:szCs w:val="22"/>
+              </w:rPr>
+              <w:t>Hillsborough</w:t>
+            </w:r>
+          </w:p>
+        </w:tc>
+        <w:tc>
+          <w:tcPr>
+            <w:tcW w:w="3336" w:type="dxa"/>
+          </w:tcPr>
+          <w:p>
+            <w:pPr>
+              <w:pStyle w:val="m-5265572960074773711gmail-p1"/>
+              <w:shd w:val="clear" w:color="auto" w:fill="FFFFFF"/>
+              <w:spacing w:before="0" w:beforeAutospacing="0" w:after="0" w:afterAutospacing="0"/>
+              <w:rPr>
+                <w:rFonts w:asciiTheme="minorHAnsi" w:hAnsiTheme="minorHAnsi" w:cstheme="minorHAnsi"/>
+                <w:color w:val="454545"/>
+                <w:sz w:val="22"/>
+                <w:szCs w:val="22"/>
+              </w:rPr>
+            </w:pPr>
+            <w:r>
+              <w:rPr>
+                <w:rFonts w:asciiTheme="minorHAnsi" w:hAnsiTheme="minorHAnsi" w:cstheme="minorHAnsi"/>
+                <w:color w:val="454545"/>
+                <w:sz w:val="22"/>
+                <w:szCs w:val="22"/>
+              </w:rPr>
+              <w:t>Florida</w:t>
+            </w:r>
+          </w:p>
+        </w:tc>
+      </w:tr>
+      <w:tr>
+        <w:tc>
+          <w:tcPr>
+            <w:tcW w:w="2906" w:type="dxa"/>
+          </w:tcPr>
+          <w:p>
+            <w:pPr>
+              <w:pStyle w:val="m-5265572960074773711gmail-p1"/>
+              <w:shd w:val="clear" w:color="auto" w:fill="FFFFFF"/>
+              <w:spacing w:before="0" w:beforeAutospacing="0" w:after="0" w:afterAutospacing="0"/>
+              <w:rPr>
+                <w:rFonts w:asciiTheme="minorHAnsi" w:hAnsiTheme="minorHAnsi" w:cstheme="minorHAnsi"/>
+                <w:color w:val="454545"/>
+                <w:sz w:val="22"/>
+                <w:szCs w:val="22"/>
+              </w:rPr>
+            </w:pPr>
+            <w:r>
+              <w:rPr>
+                <w:rFonts w:asciiTheme="minorHAnsi" w:hAnsiTheme="minorHAnsi" w:cstheme="minorHAnsi"/>
+                <w:color w:val="454545"/>
+                <w:sz w:val="22"/>
+                <w:szCs w:val="22"/>
+              </w:rPr>
+              <w:t>Carson</w:t>
+            </w:r>
+          </w:p>
+        </w:tc>
+        <w:tc>
+          <w:tcPr>
+            <w:tcW w:w="3108" w:type="dxa"/>
+          </w:tcPr>
+          <w:p>
+            <w:pPr>
+              <w:pStyle w:val="m-5265572960074773711gmail-p1"/>
+              <w:shd w:val="clear" w:color="auto" w:fill="FFFFFF"/>
+              <w:spacing w:before="0" w:beforeAutospacing="0" w:after="0" w:afterAutospacing="0"/>
+              <w:rPr>
+                <w:rFonts w:asciiTheme="minorHAnsi" w:hAnsiTheme="minorHAnsi" w:cstheme="minorHAnsi"/>
+                <w:color w:val="454545"/>
+                <w:sz w:val="22"/>
+                <w:szCs w:val="22"/>
+              </w:rPr>
+            </w:pPr>
+            <w:r>
+              <w:rPr>
+                <w:rFonts w:asciiTheme="minorHAnsi" w:hAnsiTheme="minorHAnsi" w:cstheme="minorHAnsi"/>
+                <w:color w:val="454545"/>
+                <w:sz w:val="22"/>
+                <w:szCs w:val="22"/>
+              </w:rPr>
+              <w:t>Carson</w:t>
+            </w:r>
+          </w:p>
+        </w:tc>
+        <w:tc>
+          <w:tcPr>
+            <w:tcW w:w="3336" w:type="dxa"/>
+          </w:tcPr>
+          <w:p>
+            <w:pPr>
+              <w:pStyle w:val="m-5265572960074773711gmail-p1"/>
+              <w:shd w:val="clear" w:color="auto" w:fill="FFFFFF"/>
+              <w:spacing w:before="0" w:beforeAutospacing="0" w:after="0" w:afterAutospacing="0"/>
+              <w:rPr>
+                <w:rFonts w:asciiTheme="minorHAnsi" w:hAnsiTheme="minorHAnsi" w:cstheme="minorHAnsi"/>
+                <w:color w:val="454545"/>
+                <w:sz w:val="22"/>
+                <w:szCs w:val="22"/>
+              </w:rPr>
+            </w:pPr>
+            <w:r>
+              <w:rPr>
+                <w:rFonts w:asciiTheme="minorHAnsi" w:hAnsiTheme="minorHAnsi" w:cstheme="minorHAnsi"/>
+                <w:color w:val="454545"/>
+                <w:sz w:val="22"/>
+                <w:szCs w:val="22"/>
+              </w:rPr>
+              <w:t>N</w:t>
+            </w:r>
+            <w:r>
+              <w:rPr>
+                <w:rFonts w:asciiTheme="minorHAnsi" w:hAnsiTheme="minorHAnsi" w:cstheme="minorHAnsi"/>
+                <w:color w:val="454545"/>
+                <w:sz w:val="22"/>
+                <w:szCs w:val="22"/>
+              </w:rPr>
+              <w:t>evada</w:t>
+            </w:r>
+          </w:p>
+        </w:tc>
+      </w:tr>
+      <w:tr>
+        <w:tc>
+          <w:tcPr>
+            <w:tcW w:w="2906" w:type="dxa"/>
+          </w:tcPr>
+          <w:p>
+            <w:pPr>
+              <w:pStyle w:val="m-5265572960074773711gmail-p1"/>
+              <w:shd w:val="clear" w:color="auto" w:fill="FFFFFF"/>
+              <w:spacing w:before="0" w:beforeAutospacing="0" w:after="0" w:afterAutospacing="0"/>
+              <w:rPr>
+                <w:rFonts w:asciiTheme="minorHAnsi" w:hAnsiTheme="minorHAnsi" w:cstheme="minorHAnsi"/>
+                <w:color w:val="454545"/>
+                <w:sz w:val="22"/>
+                <w:szCs w:val="22"/>
+              </w:rPr>
+            </w:pPr>
+            <w:r>
+              <w:rPr>
+                <w:rFonts w:asciiTheme="minorHAnsi" w:hAnsiTheme="minorHAnsi" w:cstheme="minorHAnsi"/>
+                <w:color w:val="454545"/>
+                <w:sz w:val="22"/>
+                <w:szCs w:val="22"/>
+              </w:rPr>
+              <w:t>Watauga</w:t>
+            </w:r>
+          </w:p>
+        </w:tc>
+        <w:tc>
+          <w:tcPr>
+            <w:tcW w:w="3108" w:type="dxa"/>
+          </w:tcPr>
+          <w:p>
+            <w:pPr>
+              <w:pStyle w:val="m-5265572960074773711gmail-p1"/>
+              <w:shd w:val="clear" w:color="auto" w:fill="FFFFFF"/>
+              <w:spacing w:before="0" w:beforeAutospacing="0" w:after="0" w:afterAutospacing="0"/>
+              <w:rPr>
+                <w:rFonts w:asciiTheme="minorHAnsi" w:hAnsiTheme="minorHAnsi" w:cstheme="minorHAnsi"/>
+                <w:color w:val="454545"/>
+                <w:sz w:val="22"/>
+                <w:szCs w:val="22"/>
+              </w:rPr>
+            </w:pPr>
+            <w:r>
+              <w:rPr>
+                <w:rFonts w:asciiTheme="minorHAnsi" w:hAnsiTheme="minorHAnsi" w:cstheme="minorHAnsi"/>
+                <w:color w:val="454545"/>
+                <w:sz w:val="22"/>
+                <w:szCs w:val="22"/>
+              </w:rPr>
+              <w:t>Tarrant</w:t>
+            </w:r>
+          </w:p>
+        </w:tc>
+        <w:tc>
+          <w:tcPr>
+            <w:tcW w:w="3336" w:type="dxa"/>
+          </w:tcPr>
+          <w:p>
+            <w:pPr>
+              <w:pStyle w:val="m-5265572960074773711gmail-p1"/>
+              <w:shd w:val="clear" w:color="auto" w:fill="FFFFFF"/>
+              <w:spacing w:before="0" w:beforeAutospacing="0" w:after="0" w:afterAutospacing="0"/>
+              <w:rPr>
+                <w:rFonts w:asciiTheme="minorHAnsi" w:hAnsiTheme="minorHAnsi" w:cstheme="minorHAnsi"/>
+                <w:color w:val="454545"/>
+                <w:sz w:val="22"/>
+                <w:szCs w:val="22"/>
+              </w:rPr>
+            </w:pPr>
+            <w:r>
+              <w:rPr>
+                <w:rFonts w:asciiTheme="minorHAnsi" w:hAnsiTheme="minorHAnsi" w:cstheme="minorHAnsi"/>
+                <w:color w:val="454545"/>
+                <w:sz w:val="22"/>
+                <w:szCs w:val="22"/>
+              </w:rPr>
+              <w:t>Texas</w:t>
+            </w:r>
+          </w:p>
+        </w:tc>
+      </w:tr>
+      <w:tr>
+        <w:tc>
+          <w:tcPr>
+            <w:tcW w:w="2906" w:type="dxa"/>
+          </w:tcPr>
+          <w:p>
+            <w:pPr>
+              <w:pStyle w:val="m-5265572960074773711gmail-p1"/>
+              <w:shd w:val="clear" w:color="auto" w:fill="FFFFFF"/>
+              <w:spacing w:before="0" w:beforeAutospacing="0" w:after="0" w:afterAutospacing="0"/>
+              <w:rPr>
+                <w:rFonts w:asciiTheme="minorHAnsi" w:hAnsiTheme="minorHAnsi" w:cstheme="minorHAnsi"/>
+                <w:color w:val="454545"/>
+                <w:sz w:val="22"/>
+                <w:szCs w:val="22"/>
+              </w:rPr>
+            </w:pPr>
+            <w:r>
+              <w:rPr>
+                <w:rFonts w:asciiTheme="minorHAnsi" w:hAnsiTheme="minorHAnsi" w:cstheme="minorHAnsi"/>
+                <w:color w:val="454545"/>
+                <w:sz w:val="22"/>
+                <w:szCs w:val="22"/>
+              </w:rPr>
+              <w:t>Murphy</w:t>
+            </w:r>
+          </w:p>
+        </w:tc>
+        <w:tc>
+          <w:tcPr>
+            <w:tcW w:w="3108" w:type="dxa"/>
+          </w:tcPr>
+          <w:p>
+            <w:pPr>
+              <w:pStyle w:val="m-5265572960074773711gmail-p1"/>
+              <w:shd w:val="clear" w:color="auto" w:fill="FFFFFF"/>
+              <w:spacing w:before="0" w:beforeAutospacing="0" w:after="0" w:afterAutospacing="0"/>
+              <w:rPr>
+                <w:rFonts w:asciiTheme="minorHAnsi" w:hAnsiTheme="minorHAnsi" w:cstheme="minorHAnsi"/>
+                <w:color w:val="454545"/>
+                <w:sz w:val="22"/>
+                <w:szCs w:val="22"/>
+              </w:rPr>
+            </w:pPr>
+            <w:r>
+              <w:rPr>
+                <w:rFonts w:asciiTheme="minorHAnsi" w:hAnsiTheme="minorHAnsi" w:cstheme="minorHAnsi"/>
+                <w:color w:val="454545"/>
+                <w:sz w:val="22"/>
+                <w:szCs w:val="22"/>
+              </w:rPr>
+              <w:t>Collin</w:t>
+            </w:r>
+          </w:p>
+        </w:tc>
+        <w:tc>
+          <w:tcPr>
+            <w:tcW w:w="3336" w:type="dxa"/>
+          </w:tcPr>
+          <w:p>
+            <w:pPr>
+              <w:pStyle w:val="m-5265572960074773711gmail-p1"/>
+              <w:shd w:val="clear" w:color="auto" w:fill="FFFFFF"/>
+              <w:spacing w:before="0" w:beforeAutospacing="0" w:after="0" w:afterAutospacing="0"/>
+              <w:rPr>
+                <w:rFonts w:asciiTheme="minorHAnsi" w:hAnsiTheme="minorHAnsi" w:cstheme="minorHAnsi"/>
+                <w:color w:val="454545"/>
+                <w:sz w:val="22"/>
+                <w:szCs w:val="22"/>
+              </w:rPr>
+            </w:pPr>
+            <w:r>
+              <w:rPr>
+                <w:rFonts w:asciiTheme="minorHAnsi" w:hAnsiTheme="minorHAnsi" w:cstheme="minorHAnsi"/>
+                <w:color w:val="454545"/>
+                <w:sz w:val="22"/>
+                <w:szCs w:val="22"/>
+              </w:rPr>
+              <w:t>Texas</w:t>
+            </w:r>
+          </w:p>
+        </w:tc>
+      </w:tr>
+      <w:tr>
+        <w:tc>
+          <w:tcPr>
+            <w:tcW w:w="2906" w:type="dxa"/>
+          </w:tcPr>
+          <w:p>
+            <w:pPr>
+              <w:pStyle w:val="m-5265572960074773711gmail-p1"/>
+              <w:shd w:val="clear" w:color="auto" w:fill="FFFFFF"/>
+              <w:spacing w:before="0" w:beforeAutospacing="0" w:after="0" w:afterAutospacing="0"/>
+              <w:rPr>
+                <w:rFonts w:asciiTheme="minorHAnsi" w:hAnsiTheme="minorHAnsi" w:cstheme="minorHAnsi"/>
+                <w:color w:val="454545"/>
+                <w:sz w:val="22"/>
+                <w:szCs w:val="22"/>
+              </w:rPr>
+            </w:pPr>
+            <w:r>
+              <w:rPr>
+                <w:rFonts w:asciiTheme="minorHAnsi" w:hAnsiTheme="minorHAnsi" w:cstheme="minorHAnsi"/>
+                <w:color w:val="454545"/>
+                <w:sz w:val="22"/>
+                <w:szCs w:val="22"/>
+              </w:rPr>
+              <w:t>Bloomington</w:t>
+            </w:r>
+          </w:p>
+        </w:tc>
+        <w:tc>
+          <w:tcPr>
+            <w:tcW w:w="3108" w:type="dxa"/>
+          </w:tcPr>
+          <w:p>
+            <w:pPr>
+              <w:pStyle w:val="m-5265572960074773711gmail-p1"/>
+              <w:shd w:val="clear" w:color="auto" w:fill="FFFFFF"/>
+              <w:spacing w:before="0" w:beforeAutospacing="0" w:after="0" w:afterAutospacing="0"/>
+              <w:rPr>
+                <w:rFonts w:asciiTheme="minorHAnsi" w:hAnsiTheme="minorHAnsi" w:cstheme="minorHAnsi"/>
+                <w:color w:val="454545"/>
+                <w:sz w:val="22"/>
+                <w:szCs w:val="22"/>
+              </w:rPr>
+            </w:pPr>
+            <w:r>
+              <w:rPr>
+                <w:rFonts w:asciiTheme="minorHAnsi" w:hAnsiTheme="minorHAnsi" w:cstheme="minorHAnsi"/>
+                <w:color w:val="454545"/>
+                <w:sz w:val="22"/>
+                <w:szCs w:val="22"/>
+              </w:rPr>
+              <w:t>Hennepin</w:t>
+            </w:r>
+          </w:p>
+        </w:tc>
+        <w:tc>
+          <w:tcPr>
+            <w:tcW w:w="3336" w:type="dxa"/>
+          </w:tcPr>
+          <w:p>
+            <w:pPr>
+              <w:pStyle w:val="m-5265572960074773711gmail-p1"/>
+              <w:shd w:val="clear" w:color="auto" w:fill="FFFFFF"/>
+              <w:spacing w:before="0" w:beforeAutospacing="0" w:after="0" w:afterAutospacing="0"/>
+              <w:rPr>
+                <w:rFonts w:asciiTheme="minorHAnsi" w:hAnsiTheme="minorHAnsi" w:cstheme="minorHAnsi"/>
+                <w:color w:val="454545"/>
+                <w:sz w:val="22"/>
+                <w:szCs w:val="22"/>
+              </w:rPr>
+            </w:pPr>
+            <w:r>
+              <w:rPr>
+                <w:rFonts w:asciiTheme="minorHAnsi" w:hAnsiTheme="minorHAnsi" w:cstheme="minorHAnsi"/>
+                <w:color w:val="454545"/>
+                <w:sz w:val="22"/>
+                <w:szCs w:val="22"/>
+              </w:rPr>
+              <w:t>Hennepin</w:t>
+            </w:r>
+          </w:p>
+        </w:tc>
+      </w:tr>
+    </w:tbl>
+    <w:p>
+      <w:pPr>
+        <w:pStyle w:val="m-5265572960074773711gmail-p2"/>
+        <w:shd w:val="clear" w:color="auto" w:fill="FFFFFF"/>
+        <w:spacing w:before="0" w:beforeAutospacing="0" w:after="0" w:afterAutospacing="0"/>
+        <w:rPr>
+          <w:rFonts w:asciiTheme="minorHAnsi" w:hAnsiTheme="minorHAnsi" w:cstheme="minorHAnsi"/>
+          <w:color w:val="454545"/>
+          <w:sz w:val="22"/>
+          <w:szCs w:val="22"/>
+        </w:rPr>
+      </w:pPr>
+    </w:p>
+    <w:p>
+      <w:pPr>
+        <w:pStyle w:val="Heading4"/>
+        <w:rPr>
+          <w:i w:val="0"/>
+        </w:rPr>
+      </w:pPr>
+      <w:r>
+        <w:rPr>
+          <w:i w:val="0"/>
+        </w:rPr>
+        <w:t>Issues</w:t>
+      </w:r>
+    </w:p>
+    <w:p>
+      <w:pPr>
+        <w:pStyle w:val="ListParagraph"/>
+        <w:numPr>
+          <w:ilvl w:val="0"/>
+          <w:numId w:val="6"/>
+        </w:numPr>
+      </w:pPr>
+      <w:r>
+        <w:t xml:space="preserve">We could find the census data county wise for 2000 and 2010 years. For the years before 2000, the census data format is different and the demographic information is classified under different ethnic races. </w:t>
+      </w:r>
+    </w:p>
+    <w:p>
+      <w:pPr>
+        <w:pStyle w:val="ListParagraph"/>
+        <w:numPr>
+          <w:ilvl w:val="0"/>
+          <w:numId w:val="6"/>
+        </w:numPr>
+      </w:pPr>
+      <w:r>
+        <w:t xml:space="preserve">Problem with </w:t>
+      </w:r>
+      <w:proofErr w:type="spellStart"/>
+      <w:r>
+        <w:t>alaska</w:t>
+      </w:r>
+      <w:proofErr w:type="spellEnd"/>
+      <w:r>
+        <w:t xml:space="preserve"> </w:t>
+      </w:r>
+      <w:r>
+        <w:t>state,</w:t>
+      </w:r>
+      <w:r>
+        <w:t xml:space="preserve"> cities not in the counties data</w:t>
+      </w:r>
+    </w:p>
+    <w:p>
+      <w:pPr>
+        <w:pStyle w:val="Heading4"/>
+        <w:rPr>
+          <w:i w:val="0"/>
+        </w:rPr>
+      </w:pPr>
+      <w:r>
+        <w:rPr>
+          <w:i w:val="0"/>
+        </w:rPr>
+        <w:t xml:space="preserve">What </w:t>
+      </w:r>
+      <w:r>
+        <w:rPr>
+          <w:i w:val="0"/>
+        </w:rPr>
+        <w:t xml:space="preserve">changes </w:t>
+      </w:r>
+      <w:r>
+        <w:rPr>
+          <w:i w:val="0"/>
+        </w:rPr>
+        <w:t>we did</w:t>
+      </w:r>
+      <w:r>
+        <w:rPr>
+          <w:i w:val="0"/>
+        </w:rPr>
+        <w:t xml:space="preserve"> to input data sources / Workaround in code</w:t>
+      </w:r>
+      <w:r>
+        <w:rPr>
+          <w:i w:val="0"/>
+        </w:rPr>
+        <w:t xml:space="preserve">: </w:t>
+      </w:r>
+      <w:bookmarkStart w:id="0" w:name="_GoBack"/>
+      <w:bookmarkEnd w:id="0"/>
+    </w:p>
+    <w:p>
+      <w:pPr>
+        <w:pStyle w:val="ListParagraph"/>
+        <w:numPr>
+          <w:ilvl w:val="0"/>
+          <w:numId w:val="7"/>
+        </w:numPr>
+      </w:pPr>
+      <w:r>
+        <w:t>Cleaned the data -- changed the column name</w:t>
+      </w:r>
+    </w:p>
+    <w:p>
+      <w:pPr>
+        <w:pStyle w:val="ListParagraph"/>
+        <w:numPr>
+          <w:ilvl w:val="0"/>
+          <w:numId w:val="7"/>
+        </w:numPr>
+      </w:pPr>
+      <w:r>
+        <w:t>changed PR col format -- added united states suffix</w:t>
+      </w:r>
+    </w:p>
+    <w:p>
+      <w:pPr>
+        <w:pStyle w:val="ListParagraph"/>
+        <w:numPr>
+          <w:ilvl w:val="0"/>
+          <w:numId w:val="7"/>
+        </w:numPr>
+      </w:pPr>
+      <w:r>
+        <w:t xml:space="preserve">Cleaned up data in county cities </w:t>
+      </w:r>
+      <w:proofErr w:type="gramStart"/>
+      <w:r>
+        <w:t>list :</w:t>
+      </w:r>
+      <w:proofErr w:type="gramEnd"/>
+    </w:p>
+    <w:p>
+      <w:pPr>
+        <w:pStyle w:val="ListParagraph"/>
+        <w:numPr>
+          <w:ilvl w:val="0"/>
+          <w:numId w:val="7"/>
+        </w:numPr>
+      </w:pPr>
+      <w:r>
+        <w:t xml:space="preserve">Parcel Return </w:t>
+      </w:r>
+      <w:proofErr w:type="spellStart"/>
+      <w:r>
+        <w:t>Service|DC|Washington</w:t>
+      </w:r>
+      <w:proofErr w:type="spellEnd"/>
+      <w:r>
+        <w:tab/>
+        <w:t xml:space="preserve"> D.C.|DISTRICT OF </w:t>
+      </w:r>
+      <w:proofErr w:type="spellStart"/>
+      <w:r>
+        <w:t>COLUMBIA|Parcel</w:t>
+      </w:r>
+      <w:proofErr w:type="spellEnd"/>
+      <w:r>
+        <w:t xml:space="preserve"> Return Svc</w:t>
+      </w:r>
+    </w:p>
+    <w:p>
+      <w:pPr>
+        <w:pStyle w:val="ListParagraph"/>
+        <w:numPr>
+          <w:ilvl w:val="0"/>
+          <w:numId w:val="7"/>
+        </w:numPr>
+      </w:pPr>
+      <w:proofErr w:type="spellStart"/>
+      <w:r>
+        <w:t>PRS|DC|Washington</w:t>
+      </w:r>
+      <w:proofErr w:type="spellEnd"/>
+      <w:r>
+        <w:tab/>
+        <w:t xml:space="preserve"> D.C.|DISTRICT OF </w:t>
+      </w:r>
+      <w:proofErr w:type="spellStart"/>
+      <w:r>
+        <w:t>COLUMBIA|Prs</w:t>
+      </w:r>
+      <w:proofErr w:type="spellEnd"/>
+    </w:p>
+    <w:p>
+      <w:pPr>
+        <w:pStyle w:val="ListParagraph"/>
+        <w:numPr>
+          <w:ilvl w:val="0"/>
+          <w:numId w:val="7"/>
+        </w:numPr>
+      </w:pPr>
+      <w:r>
+        <w:t xml:space="preserve">Parcel Return </w:t>
+      </w:r>
+      <w:proofErr w:type="spellStart"/>
+      <w:r>
+        <w:t>Service|DC|Washington</w:t>
+      </w:r>
+      <w:proofErr w:type="spellEnd"/>
+      <w:r>
+        <w:tab/>
+        <w:t xml:space="preserve"> D.C.|DISTRICT OF </w:t>
+      </w:r>
+      <w:proofErr w:type="spellStart"/>
+      <w:r>
+        <w:t>COLUMBIA|Parcel</w:t>
+      </w:r>
+      <w:proofErr w:type="spellEnd"/>
+      <w:r>
+        <w:t xml:space="preserve"> Return Service</w:t>
+      </w:r>
+    </w:p>
+    <w:p>
+      <w:pPr>
+        <w:pStyle w:val="ListParagraph"/>
+        <w:numPr>
+          <w:ilvl w:val="0"/>
+          <w:numId w:val="7"/>
+        </w:numPr>
+      </w:pPr>
+      <w:r>
+        <w:t xml:space="preserve">Parcel Return </w:t>
+      </w:r>
+      <w:proofErr w:type="spellStart"/>
+      <w:r>
+        <w:t>Service|DC|Washington</w:t>
+      </w:r>
+      <w:proofErr w:type="spellEnd"/>
+      <w:r>
+        <w:tab/>
+        <w:t xml:space="preserve"> D.C.|DISTRICT OF </w:t>
+      </w:r>
+      <w:proofErr w:type="spellStart"/>
+      <w:r>
+        <w:t>COLUMBIA|Fedex</w:t>
+      </w:r>
+      <w:proofErr w:type="spellEnd"/>
+    </w:p>
+    <w:p>
+      <w:pPr>
+        <w:pStyle w:val="ListParagraph"/>
+        <w:numPr>
+          <w:ilvl w:val="0"/>
+          <w:numId w:val="7"/>
+        </w:numPr>
+      </w:pPr>
+    </w:p>
+    <w:p>
+      <w:pPr>
+        <w:pStyle w:val="ListParagraph"/>
+        <w:numPr>
+          <w:ilvl w:val="0"/>
+          <w:numId w:val="7"/>
+        </w:numPr>
+      </w:pPr>
+    </w:p>
+    <w:p>
+      <w:pPr>
+        <w:pStyle w:val="ListParagraph"/>
+        <w:numPr>
+          <w:ilvl w:val="0"/>
+          <w:numId w:val="7"/>
+        </w:numPr>
+      </w:pPr>
+      <w:r>
+        <w:lastRenderedPageBreak/>
+        <w:t>Removed data related to DISTRICT OF COLUMBIA as no city names mentioned.</w:t>
+      </w:r>
+    </w:p>
+    <w:p>
+      <w:pPr>
+        <w:pStyle w:val="ListParagraph"/>
+        <w:numPr>
+          <w:ilvl w:val="0"/>
+          <w:numId w:val="7"/>
+        </w:numPr>
+      </w:pPr>
+      <w:r>
+        <w:t>Junk row N/A removed</w:t>
+      </w:r>
+    </w:p>
+    <w:p>
+      <w:pPr>
+        <w:pStyle w:val="ListParagraph"/>
+        <w:numPr>
+          <w:ilvl w:val="0"/>
+          <w:numId w:val="7"/>
+        </w:numPr>
+      </w:pPr>
+      <w:r>
+        <w:t>added missing data IOWA city of Johnson county of IOWA state.</w:t>
+      </w:r>
+    </w:p>
+    <w:p>
+      <w:pPr>
+        <w:pStyle w:val="ListParagraph"/>
+        <w:numPr>
+          <w:ilvl w:val="0"/>
+          <w:numId w:val="7"/>
+        </w:numPr>
+      </w:pPr>
+      <w:r>
+        <w:t xml:space="preserve">sighted </w:t>
+      </w:r>
+      <w:proofErr w:type="gramStart"/>
+      <w:r>
+        <w:t>at ,</w:t>
+      </w:r>
+      <w:proofErr w:type="gramEnd"/>
+      <w:r>
+        <w:t xml:space="preserve"> reported at issues </w:t>
+      </w:r>
+    </w:p>
+    <w:p>
+      <w:pPr>
+        <w:pStyle w:val="ListParagraph"/>
+        <w:numPr>
+          <w:ilvl w:val="0"/>
+          <w:numId w:val="7"/>
+        </w:numPr>
+      </w:pPr>
+    </w:p>
+    <w:p>
+      <w:pPr>
+        <w:pStyle w:val="ListParagraph"/>
+        <w:numPr>
+          <w:ilvl w:val="0"/>
+          <w:numId w:val="7"/>
+        </w:numPr>
+      </w:pPr>
+    </w:p>
+    <w:p>
+      <w:pPr>
+        <w:pStyle w:val="ListParagraph"/>
+        <w:numPr>
+          <w:ilvl w:val="0"/>
+          <w:numId w:val="7"/>
+        </w:numPr>
+      </w:pPr>
+      <w:r>
+        <w:t xml:space="preserve">---Incorrect locations of UFO </w:t>
+      </w:r>
+      <w:proofErr w:type="gramStart"/>
+      <w:r>
+        <w:t>sightings :</w:t>
+      </w:r>
+      <w:proofErr w:type="gramEnd"/>
+    </w:p>
+    <w:p>
+      <w:pPr>
+        <w:pStyle w:val="ListParagraph"/>
+        <w:numPr>
+          <w:ilvl w:val="0"/>
+          <w:numId w:val="7"/>
+        </w:numPr>
+      </w:pPr>
+    </w:p>
+    <w:p>
+      <w:pPr>
+        <w:pStyle w:val="ListParagraph"/>
+        <w:numPr>
+          <w:ilvl w:val="0"/>
+          <w:numId w:val="7"/>
+        </w:numPr>
+      </w:pPr>
+      <w:r>
+        <w:t>"</w:t>
+      </w:r>
+      <w:proofErr w:type="spellStart"/>
+      <w:r>
+        <w:t>Laporte</w:t>
+      </w:r>
+      <w:proofErr w:type="spellEnd"/>
+      <w:r>
+        <w:t>, WA"</w:t>
+      </w:r>
+    </w:p>
+    <w:p>
+      <w:pPr>
+        <w:pStyle w:val="ListParagraph"/>
+        <w:numPr>
+          <w:ilvl w:val="0"/>
+          <w:numId w:val="7"/>
+        </w:numPr>
+      </w:pPr>
+    </w:p>
+    <w:p>
+      <w:pPr>
+        <w:pStyle w:val="ListParagraph"/>
+        <w:numPr>
+          <w:ilvl w:val="0"/>
+          <w:numId w:val="7"/>
+        </w:numPr>
+      </w:pPr>
+      <w:r>
+        <w:t>Ambiguous locations:</w:t>
+      </w:r>
+    </w:p>
+    <w:p>
+      <w:pPr>
+        <w:pStyle w:val="ListParagraph"/>
+        <w:numPr>
+          <w:ilvl w:val="0"/>
+          <w:numId w:val="7"/>
+        </w:numPr>
+      </w:pPr>
+      <w:r>
+        <w:t xml:space="preserve"> Silver Beach, NY</w:t>
+      </w:r>
+    </w:p>
+    <w:p>
+      <w:pPr>
+        <w:pStyle w:val="ListParagraph"/>
+        <w:numPr>
+          <w:ilvl w:val="0"/>
+          <w:numId w:val="7"/>
+        </w:numPr>
+      </w:pPr>
+    </w:p>
+    <w:p>
+      <w:pPr>
+        <w:pStyle w:val="ListParagraph"/>
+        <w:numPr>
+          <w:ilvl w:val="0"/>
+          <w:numId w:val="7"/>
+        </w:numPr>
+      </w:pPr>
+      <w:r>
+        <w:t>Spelling mistakes:</w:t>
+      </w:r>
+    </w:p>
+    <w:p>
+      <w:pPr>
+        <w:pStyle w:val="ListParagraph"/>
+        <w:numPr>
+          <w:ilvl w:val="0"/>
+          <w:numId w:val="7"/>
+        </w:numPr>
+      </w:pPr>
+      <w:r>
+        <w:t xml:space="preserve">[' </w:t>
+      </w:r>
+      <w:proofErr w:type="spellStart"/>
+      <w:r>
+        <w:t>Seatle</w:t>
+      </w:r>
+      <w:proofErr w:type="spellEnd"/>
+      <w:r>
+        <w:t>', ' WA</w:t>
+      </w:r>
+      <w:proofErr w:type="gramStart"/>
+      <w:r>
+        <w:t>']  /</w:t>
+      </w:r>
+      <w:proofErr w:type="gramEnd"/>
+      <w:r>
+        <w:t>/ Seattle</w:t>
+      </w:r>
+    </w:p>
+    <w:p>
+      <w:pPr>
+        <w:pStyle w:val="ListParagraph"/>
+        <w:numPr>
+          <w:ilvl w:val="0"/>
+          <w:numId w:val="7"/>
+        </w:numPr>
+      </w:pPr>
+      <w:r>
+        <w:t>[' Lewiston', ' MT</w:t>
+      </w:r>
+      <w:proofErr w:type="gramStart"/>
+      <w:r>
+        <w:t>']  /</w:t>
+      </w:r>
+      <w:proofErr w:type="gramEnd"/>
+      <w:r>
+        <w:t>/Lewistown</w:t>
+      </w:r>
+    </w:p>
+    <w:p>
+      <w:pPr>
+        <w:pStyle w:val="ListParagraph"/>
+        <w:numPr>
+          <w:ilvl w:val="0"/>
+          <w:numId w:val="7"/>
+        </w:numPr>
+      </w:pPr>
+      <w:r>
+        <w:t xml:space="preserve">[' Hollywood', ' CA'] // it is supposed to be </w:t>
+      </w:r>
+      <w:proofErr w:type="spellStart"/>
+      <w:r>
+        <w:t>WestHollywood</w:t>
+      </w:r>
+      <w:proofErr w:type="spellEnd"/>
+    </w:p>
+    <w:p>
+      <w:pPr>
+        <w:pStyle w:val="ListParagraph"/>
+        <w:numPr>
+          <w:ilvl w:val="0"/>
+          <w:numId w:val="7"/>
+        </w:numPr>
+      </w:pPr>
+      <w:r>
+        <w:t>[' Bluff City', ' AR</w:t>
+      </w:r>
+      <w:proofErr w:type="gramStart"/>
+      <w:r>
+        <w:t>']  /</w:t>
+      </w:r>
+      <w:proofErr w:type="gramEnd"/>
+      <w:r>
+        <w:t xml:space="preserve">/it is Pine Bluff </w:t>
+      </w:r>
+    </w:p>
+    <w:p>
+      <w:pPr>
+        <w:pStyle w:val="ListParagraph"/>
+        <w:numPr>
+          <w:ilvl w:val="0"/>
+          <w:numId w:val="7"/>
+        </w:numPr>
+      </w:pPr>
+      <w:r>
+        <w:t>[' Tawas', ' MI'] // East Tawas</w:t>
+      </w:r>
+    </w:p>
+    <w:p>
+      <w:pPr>
+        <w:pStyle w:val="ListParagraph"/>
+        <w:numPr>
+          <w:ilvl w:val="0"/>
+          <w:numId w:val="7"/>
+        </w:numPr>
+      </w:pPr>
+      <w:r>
+        <w:t xml:space="preserve">[' </w:t>
+      </w:r>
+      <w:proofErr w:type="spellStart"/>
+      <w:r>
+        <w:t>Tajunga</w:t>
+      </w:r>
+      <w:proofErr w:type="spellEnd"/>
+      <w:r>
+        <w:t>', ' CA']</w:t>
+      </w:r>
+    </w:p>
+    <w:p>
+      <w:pPr>
+        <w:pStyle w:val="ListParagraph"/>
+        <w:numPr>
+          <w:ilvl w:val="0"/>
+          <w:numId w:val="7"/>
+        </w:numPr>
+      </w:pPr>
+      <w:r>
+        <w:t>[' Capistrano Beach/Dana Point', ' CA']</w:t>
+      </w:r>
+    </w:p>
+    <w:p>
+      <w:pPr>
+        <w:pStyle w:val="ListParagraph"/>
+        <w:numPr>
+          <w:ilvl w:val="0"/>
+          <w:numId w:val="7"/>
+        </w:numPr>
+      </w:pPr>
+      <w:r>
+        <w:t>[' St. Louis (Sappington/Crestwood)', ' MO']</w:t>
+      </w:r>
+    </w:p>
+    <w:p>
+      <w:pPr>
+        <w:pStyle w:val="ListParagraph"/>
+        <w:numPr>
+          <w:ilvl w:val="0"/>
+          <w:numId w:val="7"/>
+        </w:numPr>
+      </w:pPr>
+      <w:r>
+        <w:t>[' Ft. Worth', ' TX']</w:t>
+      </w:r>
+    </w:p>
+    <w:p>
+      <w:pPr>
+        <w:pStyle w:val="ListParagraph"/>
+        <w:numPr>
+          <w:ilvl w:val="0"/>
+          <w:numId w:val="7"/>
+        </w:numPr>
+      </w:pPr>
+      <w:r>
+        <w:t>[' Polk City', ' IA']</w:t>
+      </w:r>
+    </w:p>
+    <w:p>
+      <w:pPr>
+        <w:pStyle w:val="ListParagraph"/>
+        <w:numPr>
+          <w:ilvl w:val="0"/>
+          <w:numId w:val="7"/>
+        </w:numPr>
+      </w:pPr>
+      <w:r>
+        <w:t>[' Salt Lake City', ' UT']</w:t>
+      </w:r>
+    </w:p>
+    <w:p>
+      <w:pPr>
+        <w:pStyle w:val="ListParagraph"/>
+        <w:numPr>
+          <w:ilvl w:val="0"/>
+          <w:numId w:val="7"/>
+        </w:numPr>
+      </w:pPr>
+      <w:r>
+        <w:t>[' Terre haute outskirts', ' IN']</w:t>
+      </w:r>
+    </w:p>
+    <w:p>
+      <w:pPr>
+        <w:pStyle w:val="ListParagraph"/>
+        <w:numPr>
+          <w:ilvl w:val="0"/>
+          <w:numId w:val="7"/>
+        </w:numPr>
+      </w:pPr>
+      <w:r>
+        <w:t>[' Miami Township', ' OH']</w:t>
+      </w:r>
+    </w:p>
+    <w:p>
+      <w:pPr>
+        <w:pStyle w:val="ListParagraph"/>
+        <w:numPr>
+          <w:ilvl w:val="0"/>
+          <w:numId w:val="7"/>
+        </w:numPr>
+      </w:pPr>
+      <w:r>
+        <w:t>[' Salt Lake City', ' UT']</w:t>
+      </w:r>
+    </w:p>
+    <w:p>
+      <w:pPr>
+        <w:pStyle w:val="ListParagraph"/>
+        <w:numPr>
+          <w:ilvl w:val="0"/>
+          <w:numId w:val="7"/>
+        </w:numPr>
+      </w:pPr>
+      <w:r>
+        <w:t>[' Salt Lake City', ' UT']</w:t>
+      </w:r>
+    </w:p>
+    <w:p>
+      <w:pPr>
+        <w:pStyle w:val="ListParagraph"/>
+        <w:numPr>
+          <w:ilvl w:val="0"/>
+          <w:numId w:val="7"/>
+        </w:numPr>
+      </w:pPr>
+      <w:r>
+        <w:t>[' Troy to Montgomery', ' AL']</w:t>
+      </w:r>
+    </w:p>
+    <w:p>
+      <w:pPr>
+        <w:pStyle w:val="ListParagraph"/>
+        <w:numPr>
+          <w:ilvl w:val="0"/>
+          <w:numId w:val="7"/>
+        </w:numPr>
+      </w:pPr>
+      <w:r>
+        <w:t>51547 sightings for valid 50 US states</w:t>
+      </w:r>
+    </w:p>
+    <w:p>
+      <w:pPr>
+        <w:pStyle w:val="ListParagraph"/>
+        <w:numPr>
+          <w:ilvl w:val="0"/>
+          <w:numId w:val="7"/>
+        </w:numPr>
+      </w:pPr>
+    </w:p>
+    <w:p>
+      <w:pPr>
+        <w:pStyle w:val="ListParagraph"/>
+        <w:numPr>
+          <w:ilvl w:val="0"/>
+          <w:numId w:val="7"/>
+        </w:numPr>
+      </w:pPr>
+    </w:p>
+    <w:p>
+      <w:pPr>
+        <w:pStyle w:val="ListParagraph"/>
+        <w:numPr>
+          <w:ilvl w:val="0"/>
+          <w:numId w:val="7"/>
+        </w:numPr>
+      </w:pPr>
+      <w:r>
+        <w:t xml:space="preserve">Incorrect sighting </w:t>
+      </w:r>
+      <w:proofErr w:type="spellStart"/>
+      <w:r>
+        <w:t>locationsn</w:t>
+      </w:r>
+      <w:proofErr w:type="spellEnd"/>
+      <w:r>
+        <w:t xml:space="preserve"> which we could not map to a </w:t>
+      </w:r>
+      <w:proofErr w:type="gramStart"/>
+      <w:r>
+        <w:t>county :</w:t>
+      </w:r>
+      <w:proofErr w:type="gramEnd"/>
+      <w:r>
+        <w:t xml:space="preserve"> 5883 out of 51547</w:t>
+      </w:r>
+    </w:p>
+    <w:p>
+      <w:pPr>
+        <w:pStyle w:val="ListParagraph"/>
+        <w:numPr>
+          <w:ilvl w:val="0"/>
+          <w:numId w:val="7"/>
+        </w:numPr>
+      </w:pPr>
+    </w:p>
+    <w:p>
+      <w:pPr>
+        <w:pStyle w:val="ListParagraph"/>
+        <w:numPr>
+          <w:ilvl w:val="0"/>
+          <w:numId w:val="7"/>
+        </w:numPr>
+      </w:pPr>
+    </w:p>
+    <w:p>
+      <w:pPr>
+        <w:pStyle w:val="ListParagraph"/>
+        <w:numPr>
+          <w:ilvl w:val="0"/>
+          <w:numId w:val="7"/>
+        </w:numPr>
+      </w:pPr>
+    </w:p>
+    <w:p>
+      <w:pPr>
+        <w:pStyle w:val="ListParagraph"/>
+        <w:numPr>
+          <w:ilvl w:val="0"/>
+          <w:numId w:val="7"/>
+        </w:numPr>
+      </w:pPr>
+      <w:r>
+        <w:t xml:space="preserve">Issues with </w:t>
+      </w:r>
+      <w:proofErr w:type="gramStart"/>
+      <w:r>
+        <w:t>suburbs ,</w:t>
+      </w:r>
+      <w:proofErr w:type="gramEnd"/>
+      <w:r>
+        <w:t xml:space="preserve"> cities &amp;towns within suburbs</w:t>
+      </w:r>
+    </w:p>
+    <w:p>
+      <w:pPr>
+        <w:pStyle w:val="Heading4"/>
+        <w:rPr>
+          <w:i w:val="0"/>
+        </w:rPr>
+      </w:pPr>
+      <w:r>
+        <w:rPr>
+          <w:i w:val="0"/>
+        </w:rPr>
+        <w:t>What features we extracted and joined with UFO data</w:t>
+      </w:r>
+    </w:p>
+    <w:p>
+      <w:pPr>
+        <w:pStyle w:val="Heading4"/>
+      </w:pPr>
+      <w:r>
+        <w:t xml:space="preserve">What we inferred: </w:t>
+      </w:r>
+    </w:p>
+    <w:p>
+      <w:pPr>
+        <w:pStyle w:val="m-5265572960074773711gmail-p2"/>
+        <w:shd w:val="clear" w:color="auto" w:fill="FFFFFF"/>
+        <w:spacing w:before="0" w:beforeAutospacing="0" w:after="0" w:afterAutospacing="0"/>
+        <w:rPr>
+          <w:rFonts w:asciiTheme="minorHAnsi" w:hAnsiTheme="minorHAnsi" w:cstheme="minorHAnsi"/>
+          <w:color w:val="454545"/>
+          <w:sz w:val="22"/>
+          <w:szCs w:val="22"/>
+        </w:rPr>
+      </w:pPr>
+    </w:p>
+    <w:p>
+      <w:pPr>
+        <w:pStyle w:val="Heading3"/>
+        <w:rPr>
+          <w:rFonts w:asciiTheme="minorHAnsi" w:hAnsiTheme="minorHAnsi" w:cstheme="minorHAnsi"/>
+          <w:sz w:val="22"/>
+          <w:szCs w:val="22"/>
+        </w:rPr>
+      </w:pPr>
+      <w:r>
+        <w:rPr>
+          <w:rFonts w:asciiTheme="minorHAnsi" w:hAnsiTheme="minorHAnsi" w:cstheme="minorHAnsi"/>
+          <w:sz w:val="22"/>
+          <w:szCs w:val="22"/>
+        </w:rPr>
+        <w:lastRenderedPageBreak/>
+        <w:t>Dataset 3</w:t>
+      </w:r>
+    </w:p>
+    <w:p>
+      <w:pPr>
+        <w:pStyle w:val="m-5265572960074773711gmail-p1"/>
+        <w:shd w:val="clear" w:color="auto" w:fill="FFFFFF"/>
+        <w:spacing w:before="0" w:beforeAutospacing="0" w:after="0" w:afterAutospacing="0"/>
+        <w:rPr>
+          <w:rFonts w:asciiTheme="minorHAnsi" w:hAnsiTheme="minorHAnsi" w:cstheme="minorHAnsi"/>
+          <w:color w:val="454545"/>
+          <w:sz w:val="22"/>
+          <w:szCs w:val="22"/>
+        </w:rPr>
+      </w:pPr>
+      <w:r>
+        <w:rPr>
+          <w:rFonts w:asciiTheme="minorHAnsi" w:hAnsiTheme="minorHAnsi" w:cstheme="minorHAnsi"/>
+          <w:color w:val="454545"/>
+          <w:sz w:val="22"/>
+          <w:szCs w:val="22"/>
+        </w:rPr>
+        <w:t>MIME Type - HTML</w:t>
+      </w:r>
+    </w:p>
+    <w:p>
+      <w:pPr>
+        <w:pStyle w:val="m-5265572960074773711gmail-p1"/>
+        <w:shd w:val="clear" w:color="auto" w:fill="FFFFFF"/>
+        <w:spacing w:before="0" w:beforeAutospacing="0" w:after="0" w:afterAutospacing="0"/>
+        <w:rPr>
+          <w:rFonts w:asciiTheme="minorHAnsi" w:hAnsiTheme="minorHAnsi" w:cstheme="minorHAnsi"/>
+          <w:color w:val="454545"/>
+          <w:sz w:val="22"/>
+          <w:szCs w:val="22"/>
+        </w:rPr>
+      </w:pPr>
+      <w:r>
+        <w:rPr>
+          <w:rFonts w:asciiTheme="minorHAnsi" w:hAnsiTheme="minorHAnsi" w:cstheme="minorHAnsi"/>
+          <w:color w:val="454545"/>
+          <w:sz w:val="22"/>
+          <w:szCs w:val="22"/>
+        </w:rPr>
+        <w:t>Sci-Fi Movies/shows (</w:t>
+      </w:r>
+      <w:proofErr w:type="spellStart"/>
+      <w:r>
+        <w:rPr>
+          <w:rFonts w:asciiTheme="minorHAnsi" w:hAnsiTheme="minorHAnsi" w:cstheme="minorHAnsi"/>
+          <w:color w:val="454545"/>
+          <w:sz w:val="22"/>
+          <w:szCs w:val="22"/>
+        </w:rPr>
+        <w:t>ie</w:t>
+      </w:r>
+      <w:proofErr w:type="spellEnd"/>
+      <w:r>
+        <w:rPr>
+          <w:rFonts w:asciiTheme="minorHAnsi" w:hAnsiTheme="minorHAnsi" w:cstheme="minorHAnsi"/>
+          <w:color w:val="454545"/>
+          <w:sz w:val="22"/>
+          <w:szCs w:val="22"/>
+        </w:rPr>
+        <w:t xml:space="preserve">: </w:t>
+      </w:r>
+      <w:proofErr w:type="gramStart"/>
+      <w:r>
+        <w:rPr>
+          <w:rFonts w:asciiTheme="minorHAnsi" w:hAnsiTheme="minorHAnsi" w:cstheme="minorHAnsi"/>
+          <w:color w:val="454545"/>
+          <w:sz w:val="22"/>
+          <w:szCs w:val="22"/>
+        </w:rPr>
+        <w:t>star wars</w:t>
+      </w:r>
+      <w:proofErr w:type="gramEnd"/>
+      <w:r>
+        <w:rPr>
+          <w:rFonts w:asciiTheme="minorHAnsi" w:hAnsiTheme="minorHAnsi" w:cstheme="minorHAnsi"/>
+          <w:color w:val="454545"/>
+          <w:sz w:val="22"/>
+          <w:szCs w:val="22"/>
+        </w:rPr>
+        <w:t>, star trek) released</w:t>
+      </w:r>
+      <w:r>
+        <w:rPr>
+          <w:rStyle w:val="m-5265572960074773711gmail-apple-converted-space"/>
+          <w:rFonts w:asciiTheme="minorHAnsi" w:hAnsiTheme="minorHAnsi" w:cstheme="minorHAnsi"/>
+          <w:color w:val="454545"/>
+          <w:sz w:val="22"/>
+          <w:szCs w:val="22"/>
+        </w:rPr>
+        <w:t> </w:t>
+      </w:r>
+    </w:p>
+    <w:p>
+      <w:pPr>
+        <w:pStyle w:val="m-5265572960074773711gmail-p1"/>
+        <w:shd w:val="clear" w:color="auto" w:fill="FFFFFF"/>
+        <w:spacing w:before="0" w:beforeAutospacing="0" w:after="0" w:afterAutospacing="0"/>
+        <w:rPr>
+          <w:rFonts w:asciiTheme="minorHAnsi" w:hAnsiTheme="minorHAnsi" w:cstheme="minorHAnsi"/>
+          <w:color w:val="454545"/>
+          <w:sz w:val="22"/>
+          <w:szCs w:val="22"/>
+        </w:rPr>
+      </w:pPr>
+      <w:r>
+        <w:rPr>
+          <w:rFonts w:asciiTheme="minorHAnsi" w:hAnsiTheme="minorHAnsi" w:cstheme="minorHAnsi"/>
+          <w:color w:val="454545"/>
+          <w:sz w:val="22"/>
+          <w:szCs w:val="22"/>
+        </w:rPr>
+        <w:t>F1 = Year in which the movies were released and in the same year the number of sightings took place</w:t>
+      </w:r>
+    </w:p>
+    <w:p>
+      <w:pPr>
+        <w:pStyle w:val="m-5265572960074773711gmail-p1"/>
+        <w:shd w:val="clear" w:color="auto" w:fill="FFFFFF"/>
+        <w:spacing w:before="0" w:beforeAutospacing="0" w:after="0" w:afterAutospacing="0"/>
+        <w:rPr>
+          <w:rFonts w:asciiTheme="minorHAnsi" w:hAnsiTheme="minorHAnsi" w:cstheme="minorHAnsi"/>
+          <w:color w:val="454545"/>
+          <w:sz w:val="22"/>
+          <w:szCs w:val="22"/>
+        </w:rPr>
+      </w:pPr>
+      <w:r>
+        <w:rPr>
+          <w:rFonts w:asciiTheme="minorHAnsi" w:hAnsiTheme="minorHAnsi" w:cstheme="minorHAnsi"/>
+          <w:color w:val="454545"/>
+          <w:sz w:val="22"/>
+          <w:szCs w:val="22"/>
+        </w:rPr>
+        <w:t>F2 = ratio of number of movies released to number of sightings that took place in that year</w:t>
+      </w:r>
+    </w:p>
+    <w:p>
+      <w:pPr>
+        <w:pStyle w:val="m-5265572960074773711gmail-p1"/>
+        <w:shd w:val="clear" w:color="auto" w:fill="FFFFFF"/>
+        <w:spacing w:before="0" w:beforeAutospacing="0" w:after="0" w:afterAutospacing="0"/>
+        <w:rPr>
+          <w:rFonts w:asciiTheme="minorHAnsi" w:hAnsiTheme="minorHAnsi" w:cstheme="minorHAnsi"/>
+          <w:color w:val="454545"/>
+          <w:sz w:val="22"/>
+          <w:szCs w:val="22"/>
+        </w:rPr>
+      </w:pPr>
+      <w:r>
+        <w:rPr>
+          <w:rFonts w:asciiTheme="minorHAnsi" w:hAnsiTheme="minorHAnsi" w:cstheme="minorHAnsi"/>
+          <w:color w:val="454545"/>
+          <w:sz w:val="22"/>
+          <w:szCs w:val="22"/>
+        </w:rPr>
+        <w:t>F3 = based on the ratio, if it possible that due to a high influence of sci-fi movies, people imagined aircrafts to be UFO</w:t>
+      </w:r>
+    </w:p>
+    <w:p>
+      <w:pPr>
         <w:spacing w:after="120"/>
-        <w:ind w:left="360"/>
+        <w:rPr>
+          <w:rFonts w:cstheme="minorHAnsi"/>
+          <w:b/>
+        </w:rPr>
+      </w:pPr>
+      <w:r>
+        <w:rPr>
+          <w:rFonts w:cstheme="minorHAnsi"/>
+          <w:b/>
+        </w:rPr>
+        <w:t xml:space="preserve"> </w:t>
+      </w:r>
+    </w:p>
+    <w:p>
+      <w:pPr>
+        <w:spacing w:after="120"/>
         <w:rPr>
           <w:rFonts w:cstheme="minorHAnsi"/>
           <w:color w:val="24292E"/>
           <w:shd w:val="clear" w:color="auto" w:fill="FFFFFF"/>
         </w:rPr>
       </w:pPr>
-      <w:bookmarkStart w:id="0" w:name="_GoBack"/>
-      <w:bookmarkEnd w:id="0"/>
     </w:p>
     <w:p>
       <w:pPr>
@@ -513,6 +2801,345 @@
 <file path=word/numbering.xml><?xml version="1.0" encoding="utf-8"?>
 <w:numbering xmlns:wpc="http://schemas.microsoft.com/office/word/2010/wordprocessingCanvas" xmlns:cx="http://schemas.microsoft.com/office/drawing/2014/chartex" xmlns:cx1="http://schemas.microsoft.com/office/drawing/2015/9/8/chartex" xmlns:cx2="http://schemas.microsoft.com/office/drawing/2015/10/21/chartex" xmlns:cx3="http://schemas.microsoft.com/office/drawing/2016/5/9/chartex" xmlns:cx4="http://schemas.microsoft.com/office/drawing/2016/5/10/chartex" xmlns:cx5="http://schemas.microsoft.com/office/drawing/2016/5/11/chartex" xmlns:cx6="http://schemas.microsoft.com/office/drawing/2016/5/12/chartex" xmlns:cx7="http://schemas.microsoft.com/office/drawing/2016/5/13/chartex" xmlns:cx8="http://schemas.microsoft.com/office/drawing/2016/5/14/chartex" xmlns:mc="http://schemas.openxmlformats.org/markup-compatibility/2006" xmlns:aink="http://schemas.microsoft.com/office/drawing/2016/ink" xmlns:am3d="http://schemas.microsoft.com/office/drawing/2017/model3d" xmlns:o="urn:schemas-microsoft-com:office:office" xmlns:r="http://schemas.openxmlformats.org/officeDocument/2006/relationships" xmlns:m="http://schemas.openxmlformats.org/officeDocument/2006/math" xmlns:v="urn:schemas-microsoft-com:vml" xmlns:wp14="http://schemas.microsoft.com/office/word/2010/wordprocessingDrawing" xmlns:wp="http://schemas.openxmlformats.org/drawingml/2006/wordprocessingDrawing" xmlns:w10="urn:schemas-microsoft-com:office:word" xmlns:w="http://schemas.openxmlformats.org/wordprocessingml/2006/main" xmlns:w14="http://schemas.microsoft.com/office/word/2010/wordml" xmlns:w15="http://schemas.microsoft.com/office/word/2012/wordml" xmlns:w16cid="http://schemas.microsoft.com/office/word/2016/wordml/cid" xmlns:w16se="http://schemas.microsoft.com/office/word/2015/wordml/symex" xmlns:wpg="http://schemas.microsoft.com/office/word/2010/wordprocessingGroup" xmlns:wpi="http://schemas.microsoft.com/office/word/2010/wordprocessingInk" xmlns:wne="http://schemas.microsoft.com/office/word/2006/wordml" xmlns:wps="http://schemas.microsoft.com/office/word/2010/wordprocessingShape" mc:Ignorable="w14 w15 w16se w16cid wp14">
   <w:abstractNum w:abstractNumId="0" w15:restartNumberingAfterBreak="0">
+    <w:nsid w:val="09F53BB9"/>
+    <w:multiLevelType w:val="hybridMultilevel"/>
+    <w:tmpl w:val="C450C1A8"/>
+    <w:lvl w:ilvl="0" w:tplc="04090001">
+      <w:start w:val="1"/>
+      <w:numFmt w:val="bullet"/>
+      <w:lvlText w:val=""/>
+      <w:lvlJc w:val="left"/>
+      <w:pPr>
+        <w:ind w:left="720" w:hanging="360"/>
+      </w:pPr>
+      <w:rPr>
+        <w:rFonts w:ascii="Symbol" w:hAnsi="Symbol" w:hint="default"/>
+      </w:rPr>
+    </w:lvl>
+    <w:lvl w:ilvl="1" w:tplc="04090003" w:tentative="1">
+      <w:start w:val="1"/>
+      <w:numFmt w:val="bullet"/>
+      <w:lvlText w:val="o"/>
+      <w:lvlJc w:val="left"/>
+      <w:pPr>
+        <w:ind w:left="1440" w:hanging="360"/>
+      </w:pPr>
+      <w:rPr>
+        <w:rFonts w:ascii="Courier New" w:hAnsi="Courier New" w:cs="Courier New" w:hint="default"/>
+      </w:rPr>
+    </w:lvl>
+    <w:lvl w:ilvl="2" w:tplc="04090005" w:tentative="1">
+      <w:start w:val="1"/>
+      <w:numFmt w:val="bullet"/>
+      <w:lvlText w:val=""/>
+      <w:lvlJc w:val="left"/>
+      <w:pPr>
+        <w:ind w:left="2160" w:hanging="360"/>
+      </w:pPr>
+      <w:rPr>
+        <w:rFonts w:ascii="Wingdings" w:hAnsi="Wingdings" w:hint="default"/>
+      </w:rPr>
+    </w:lvl>
+    <w:lvl w:ilvl="3" w:tplc="04090001" w:tentative="1">
+      <w:start w:val="1"/>
+      <w:numFmt w:val="bullet"/>
+      <w:lvlText w:val=""/>
+      <w:lvlJc w:val="left"/>
+      <w:pPr>
+        <w:ind w:left="2880" w:hanging="360"/>
+      </w:pPr>
+      <w:rPr>
+        <w:rFonts w:ascii="Symbol" w:hAnsi="Symbol" w:hint="default"/>
+      </w:rPr>
+    </w:lvl>
+    <w:lvl w:ilvl="4" w:tplc="04090003" w:tentative="1">
+      <w:start w:val="1"/>
+      <w:numFmt w:val="bullet"/>
+      <w:lvlText w:val="o"/>
+      <w:lvlJc w:val="left"/>
+      <w:pPr>
+        <w:ind w:left="3600" w:hanging="360"/>
+      </w:pPr>
+      <w:rPr>
+        <w:rFonts w:ascii="Courier New" w:hAnsi="Courier New" w:cs="Courier New" w:hint="default"/>
+      </w:rPr>
+    </w:lvl>
+    <w:lvl w:ilvl="5" w:tplc="04090005" w:tentative="1">
+      <w:start w:val="1"/>
+      <w:numFmt w:val="bullet"/>
+      <w:lvlText w:val=""/>
+      <w:lvlJc w:val="left"/>
+      <w:pPr>
+        <w:ind w:left="4320" w:hanging="360"/>
+      </w:pPr>
+      <w:rPr>
+        <w:rFonts w:ascii="Wingdings" w:hAnsi="Wingdings" w:hint="default"/>
+      </w:rPr>
+    </w:lvl>
+    <w:lvl w:ilvl="6" w:tplc="04090001" w:tentative="1">
+      <w:start w:val="1"/>
+      <w:numFmt w:val="bullet"/>
+      <w:lvlText w:val=""/>
+      <w:lvlJc w:val="left"/>
+      <w:pPr>
+        <w:ind w:left="5040" w:hanging="360"/>
+      </w:pPr>
+      <w:rPr>
+        <w:rFonts w:ascii="Symbol" w:hAnsi="Symbol" w:hint="default"/>
+      </w:rPr>
+    </w:lvl>
+    <w:lvl w:ilvl="7" w:tplc="04090003" w:tentative="1">
+      <w:start w:val="1"/>
+      <w:numFmt w:val="bullet"/>
+      <w:lvlText w:val="o"/>
+      <w:lvlJc w:val="left"/>
+      <w:pPr>
+        <w:ind w:left="5760" w:hanging="360"/>
+      </w:pPr>
+      <w:rPr>
+        <w:rFonts w:ascii="Courier New" w:hAnsi="Courier New" w:cs="Courier New" w:hint="default"/>
+      </w:rPr>
+    </w:lvl>
+    <w:lvl w:ilvl="8" w:tplc="04090005" w:tentative="1">
+      <w:start w:val="1"/>
+      <w:numFmt w:val="bullet"/>
+      <w:lvlText w:val=""/>
+      <w:lvlJc w:val="left"/>
+      <w:pPr>
+        <w:ind w:left="6480" w:hanging="360"/>
+      </w:pPr>
+      <w:rPr>
+        <w:rFonts w:ascii="Wingdings" w:hAnsi="Wingdings" w:hint="default"/>
+      </w:rPr>
+    </w:lvl>
+  </w:abstractNum>
+  <w:abstractNum w:abstractNumId="1" w15:restartNumberingAfterBreak="0">
+    <w:nsid w:val="14A071B0"/>
+    <w:multiLevelType w:val="hybridMultilevel"/>
+    <w:tmpl w:val="6324C1D8"/>
+    <w:lvl w:ilvl="0" w:tplc="04090001">
+      <w:start w:val="1"/>
+      <w:numFmt w:val="bullet"/>
+      <w:lvlText w:val=""/>
+      <w:lvlJc w:val="left"/>
+      <w:pPr>
+        <w:ind w:left="720" w:hanging="360"/>
+      </w:pPr>
+      <w:rPr>
+        <w:rFonts w:ascii="Symbol" w:hAnsi="Symbol" w:hint="default"/>
+      </w:rPr>
+    </w:lvl>
+    <w:lvl w:ilvl="1" w:tplc="04090003" w:tentative="1">
+      <w:start w:val="1"/>
+      <w:numFmt w:val="bullet"/>
+      <w:lvlText w:val="o"/>
+      <w:lvlJc w:val="left"/>
+      <w:pPr>
+        <w:ind w:left="1440" w:hanging="360"/>
+      </w:pPr>
+      <w:rPr>
+        <w:rFonts w:ascii="Courier New" w:hAnsi="Courier New" w:cs="Courier New" w:hint="default"/>
+      </w:rPr>
+    </w:lvl>
+    <w:lvl w:ilvl="2" w:tplc="04090005" w:tentative="1">
+      <w:start w:val="1"/>
+      <w:numFmt w:val="bullet"/>
+      <w:lvlText w:val=""/>
+      <w:lvlJc w:val="left"/>
+      <w:pPr>
+        <w:ind w:left="2160" w:hanging="360"/>
+      </w:pPr>
+      <w:rPr>
+        <w:rFonts w:ascii="Wingdings" w:hAnsi="Wingdings" w:hint="default"/>
+      </w:rPr>
+    </w:lvl>
+    <w:lvl w:ilvl="3" w:tplc="04090001" w:tentative="1">
+      <w:start w:val="1"/>
+      <w:numFmt w:val="bullet"/>
+      <w:lvlText w:val=""/>
+      <w:lvlJc w:val="left"/>
+      <w:pPr>
+        <w:ind w:left="2880" w:hanging="360"/>
+      </w:pPr>
+      <w:rPr>
+        <w:rFonts w:ascii="Symbol" w:hAnsi="Symbol" w:hint="default"/>
+      </w:rPr>
+    </w:lvl>
+    <w:lvl w:ilvl="4" w:tplc="04090003" w:tentative="1">
+      <w:start w:val="1"/>
+      <w:numFmt w:val="bullet"/>
+      <w:lvlText w:val="o"/>
+      <w:lvlJc w:val="left"/>
+      <w:pPr>
+        <w:ind w:left="3600" w:hanging="360"/>
+      </w:pPr>
+      <w:rPr>
+        <w:rFonts w:ascii="Courier New" w:hAnsi="Courier New" w:cs="Courier New" w:hint="default"/>
+      </w:rPr>
+    </w:lvl>
+    <w:lvl w:ilvl="5" w:tplc="04090005" w:tentative="1">
+      <w:start w:val="1"/>
+      <w:numFmt w:val="bullet"/>
+      <w:lvlText w:val=""/>
+      <w:lvlJc w:val="left"/>
+      <w:pPr>
+        <w:ind w:left="4320" w:hanging="360"/>
+      </w:pPr>
+      <w:rPr>
+        <w:rFonts w:ascii="Wingdings" w:hAnsi="Wingdings" w:hint="default"/>
+      </w:rPr>
+    </w:lvl>
+    <w:lvl w:ilvl="6" w:tplc="04090001" w:tentative="1">
+      <w:start w:val="1"/>
+      <w:numFmt w:val="bullet"/>
+      <w:lvlText w:val=""/>
+      <w:lvlJc w:val="left"/>
+      <w:pPr>
+        <w:ind w:left="5040" w:hanging="360"/>
+      </w:pPr>
+      <w:rPr>
+        <w:rFonts w:ascii="Symbol" w:hAnsi="Symbol" w:hint="default"/>
+      </w:rPr>
+    </w:lvl>
+    <w:lvl w:ilvl="7" w:tplc="04090003" w:tentative="1">
+      <w:start w:val="1"/>
+      <w:numFmt w:val="bullet"/>
+      <w:lvlText w:val="o"/>
+      <w:lvlJc w:val="left"/>
+      <w:pPr>
+        <w:ind w:left="5760" w:hanging="360"/>
+      </w:pPr>
+      <w:rPr>
+        <w:rFonts w:ascii="Courier New" w:hAnsi="Courier New" w:cs="Courier New" w:hint="default"/>
+      </w:rPr>
+    </w:lvl>
+    <w:lvl w:ilvl="8" w:tplc="04090005" w:tentative="1">
+      <w:start w:val="1"/>
+      <w:numFmt w:val="bullet"/>
+      <w:lvlText w:val=""/>
+      <w:lvlJc w:val="left"/>
+      <w:pPr>
+        <w:ind w:left="6480" w:hanging="360"/>
+      </w:pPr>
+      <w:rPr>
+        <w:rFonts w:ascii="Wingdings" w:hAnsi="Wingdings" w:hint="default"/>
+      </w:rPr>
+    </w:lvl>
+  </w:abstractNum>
+  <w:abstractNum w:abstractNumId="2" w15:restartNumberingAfterBreak="0">
+    <w:nsid w:val="16D75F35"/>
+    <w:multiLevelType w:val="hybridMultilevel"/>
+    <w:tmpl w:val="75BE5FE2"/>
+    <w:lvl w:ilvl="0" w:tplc="04090001">
+      <w:start w:val="1"/>
+      <w:numFmt w:val="bullet"/>
+      <w:lvlText w:val=""/>
+      <w:lvlJc w:val="left"/>
+      <w:pPr>
+        <w:ind w:left="720" w:hanging="360"/>
+      </w:pPr>
+      <w:rPr>
+        <w:rFonts w:ascii="Symbol" w:hAnsi="Symbol" w:hint="default"/>
+      </w:rPr>
+    </w:lvl>
+    <w:lvl w:ilvl="1" w:tplc="04090003" w:tentative="1">
+      <w:start w:val="1"/>
+      <w:numFmt w:val="bullet"/>
+      <w:lvlText w:val="o"/>
+      <w:lvlJc w:val="left"/>
+      <w:pPr>
+        <w:ind w:left="1440" w:hanging="360"/>
+      </w:pPr>
+      <w:rPr>
+        <w:rFonts w:ascii="Courier New" w:hAnsi="Courier New" w:cs="Courier New" w:hint="default"/>
+      </w:rPr>
+    </w:lvl>
+    <w:lvl w:ilvl="2" w:tplc="04090005" w:tentative="1">
+      <w:start w:val="1"/>
+      <w:numFmt w:val="bullet"/>
+      <w:lvlText w:val=""/>
+      <w:lvlJc w:val="left"/>
+      <w:pPr>
+        <w:ind w:left="2160" w:hanging="360"/>
+      </w:pPr>
+      <w:rPr>
+        <w:rFonts w:ascii="Wingdings" w:hAnsi="Wingdings" w:hint="default"/>
+      </w:rPr>
+    </w:lvl>
+    <w:lvl w:ilvl="3" w:tplc="04090001" w:tentative="1">
+      <w:start w:val="1"/>
+      <w:numFmt w:val="bullet"/>
+      <w:lvlText w:val=""/>
+      <w:lvlJc w:val="left"/>
+      <w:pPr>
+        <w:ind w:left="2880" w:hanging="360"/>
+      </w:pPr>
+      <w:rPr>
+        <w:rFonts w:ascii="Symbol" w:hAnsi="Symbol" w:hint="default"/>
+      </w:rPr>
+    </w:lvl>
+    <w:lvl w:ilvl="4" w:tplc="04090003" w:tentative="1">
+      <w:start w:val="1"/>
+      <w:numFmt w:val="bullet"/>
+      <w:lvlText w:val="o"/>
+      <w:lvlJc w:val="left"/>
+      <w:pPr>
+        <w:ind w:left="3600" w:hanging="360"/>
+      </w:pPr>
+      <w:rPr>
+        <w:rFonts w:ascii="Courier New" w:hAnsi="Courier New" w:cs="Courier New" w:hint="default"/>
+      </w:rPr>
+    </w:lvl>
+    <w:lvl w:ilvl="5" w:tplc="04090005" w:tentative="1">
+      <w:start w:val="1"/>
+      <w:numFmt w:val="bullet"/>
+      <w:lvlText w:val=""/>
+      <w:lvlJc w:val="left"/>
+      <w:pPr>
+        <w:ind w:left="4320" w:hanging="360"/>
+      </w:pPr>
+      <w:rPr>
+        <w:rFonts w:ascii="Wingdings" w:hAnsi="Wingdings" w:hint="default"/>
+      </w:rPr>
+    </w:lvl>
+    <w:lvl w:ilvl="6" w:tplc="04090001" w:tentative="1">
+      <w:start w:val="1"/>
+      <w:numFmt w:val="bullet"/>
+      <w:lvlText w:val=""/>
+      <w:lvlJc w:val="left"/>
+      <w:pPr>
+        <w:ind w:left="5040" w:hanging="360"/>
+      </w:pPr>
+      <w:rPr>
+        <w:rFonts w:ascii="Symbol" w:hAnsi="Symbol" w:hint="default"/>
+      </w:rPr>
+    </w:lvl>
+    <w:lvl w:ilvl="7" w:tplc="04090003" w:tentative="1">
+      <w:start w:val="1"/>
+      <w:numFmt w:val="bullet"/>
+      <w:lvlText w:val="o"/>
+      <w:lvlJc w:val="left"/>
+      <w:pPr>
+        <w:ind w:left="5760" w:hanging="360"/>
+      </w:pPr>
+      <w:rPr>
+        <w:rFonts w:ascii="Courier New" w:hAnsi="Courier New" w:cs="Courier New" w:hint="default"/>
+      </w:rPr>
+    </w:lvl>
+    <w:lvl w:ilvl="8" w:tplc="04090005" w:tentative="1">
+      <w:start w:val="1"/>
+      <w:numFmt w:val="bullet"/>
+      <w:lvlText w:val=""/>
+      <w:lvlJc w:val="left"/>
+      <w:pPr>
+        <w:ind w:left="6480" w:hanging="360"/>
+      </w:pPr>
+      <w:rPr>
+        <w:rFonts w:ascii="Wingdings" w:hAnsi="Wingdings" w:hint="default"/>
+      </w:rPr>
+    </w:lvl>
+  </w:abstractNum>
+  <w:abstractNum w:abstractNumId="3" w15:restartNumberingAfterBreak="0">
     <w:nsid w:val="322576A1"/>
     <w:multiLevelType w:val="hybridMultilevel"/>
     <w:tmpl w:val="466043C2"/>
@@ -601,7 +3228,7 @@
       </w:pPr>
     </w:lvl>
   </w:abstractNum>
-  <w:abstractNum w:abstractNumId="1" w15:restartNumberingAfterBreak="0">
+  <w:abstractNum w:abstractNumId="4" w15:restartNumberingAfterBreak="0">
     <w:nsid w:val="3D3841C8"/>
     <w:multiLevelType w:val="hybridMultilevel"/>
     <w:tmpl w:val="049E96B8"/>
@@ -690,7 +3317,7 @@
       </w:pPr>
     </w:lvl>
   </w:abstractNum>
-  <w:abstractNum w:abstractNumId="2" w15:restartNumberingAfterBreak="0">
+  <w:abstractNum w:abstractNumId="5" w15:restartNumberingAfterBreak="0">
     <w:nsid w:val="440E1B2A"/>
     <w:multiLevelType w:val="hybridMultilevel"/>
     <w:tmpl w:val="C4EAC8FA"/>
@@ -779,7 +3406,7 @@
       </w:pPr>
     </w:lvl>
   </w:abstractNum>
-  <w:abstractNum w:abstractNumId="3" w15:restartNumberingAfterBreak="0">
+  <w:abstractNum w:abstractNumId="6" w15:restartNumberingAfterBreak="0">
     <w:nsid w:val="612D4B5E"/>
     <w:multiLevelType w:val="hybridMultilevel"/>
     <w:tmpl w:val="809097A2"/>
@@ -869,16 +3496,25 @@
     </w:lvl>
   </w:abstractNum>
   <w:num w:numId="1">
+    <w:abstractNumId w:val="5"/>
+  </w:num>
+  <w:num w:numId="2">
+    <w:abstractNumId w:val="6"/>
+  </w:num>
+  <w:num w:numId="3">
+    <w:abstractNumId w:val="4"/>
+  </w:num>
+  <w:num w:numId="4">
+    <w:abstractNumId w:val="3"/>
+  </w:num>
+  <w:num w:numId="5">
+    <w:abstractNumId w:val="0"/>
+  </w:num>
+  <w:num w:numId="6">
     <w:abstractNumId w:val="2"/>
   </w:num>
-  <w:num w:numId="2">
-    <w:abstractNumId w:val="3"/>
-  </w:num>
-  <w:num w:numId="3">
+  <w:num w:numId="7">
     <w:abstractNumId w:val="1"/>
-  </w:num>
-  <w:num w:numId="4">
-    <w:abstractNumId w:val="0"/>
   </w:num>
 </w:numbering>
 </file>
@@ -1281,6 +3917,93 @@
     <w:name w:val="Normal"/>
     <w:qFormat/>
   </w:style>
+  <w:style w:type="paragraph" w:styleId="Heading1">
+    <w:name w:val="heading 1"/>
+    <w:basedOn w:val="Normal"/>
+    <w:next w:val="Normal"/>
+    <w:link w:val="Heading1Char"/>
+    <w:uiPriority w:val="9"/>
+    <w:qFormat/>
+    <w:rsid w:val="00320B87"/>
+    <w:pPr>
+      <w:keepNext/>
+      <w:keepLines/>
+      <w:spacing w:before="240" w:after="0"/>
+      <w:outlineLvl w:val="0"/>
+    </w:pPr>
+    <w:rPr>
+      <w:rFonts w:asciiTheme="majorHAnsi" w:eastAsiaTheme="majorEastAsia" w:hAnsiTheme="majorHAnsi" w:cstheme="majorBidi"/>
+      <w:color w:val="2F5496" w:themeColor="accent1" w:themeShade="BF"/>
+      <w:sz w:val="32"/>
+      <w:szCs w:val="32"/>
+    </w:rPr>
+  </w:style>
+  <w:style w:type="paragraph" w:styleId="Heading2">
+    <w:name w:val="heading 2"/>
+    <w:basedOn w:val="Normal"/>
+    <w:next w:val="Normal"/>
+    <w:link w:val="Heading2Char"/>
+    <w:uiPriority w:val="9"/>
+    <w:unhideWhenUsed/>
+    <w:qFormat/>
+    <w:rsid w:val="00B964D6"/>
+    <w:pPr>
+      <w:keepNext/>
+      <w:keepLines/>
+      <w:spacing w:before="40" w:after="0"/>
+      <w:outlineLvl w:val="1"/>
+    </w:pPr>
+    <w:rPr>
+      <w:rFonts w:asciiTheme="majorHAnsi" w:eastAsiaTheme="majorEastAsia" w:hAnsiTheme="majorHAnsi" w:cstheme="majorBidi"/>
+      <w:color w:val="2F5496" w:themeColor="accent1" w:themeShade="BF"/>
+      <w:sz w:val="26"/>
+      <w:szCs w:val="26"/>
+    </w:rPr>
+  </w:style>
+  <w:style w:type="paragraph" w:styleId="Heading3">
+    <w:name w:val="heading 3"/>
+    <w:basedOn w:val="Normal"/>
+    <w:next w:val="Normal"/>
+    <w:link w:val="Heading3Char"/>
+    <w:uiPriority w:val="9"/>
+    <w:unhideWhenUsed/>
+    <w:qFormat/>
+    <w:rsid w:val="00B964D6"/>
+    <w:pPr>
+      <w:keepNext/>
+      <w:keepLines/>
+      <w:spacing w:before="40" w:after="0"/>
+      <w:outlineLvl w:val="2"/>
+    </w:pPr>
+    <w:rPr>
+      <w:rFonts w:asciiTheme="majorHAnsi" w:eastAsiaTheme="majorEastAsia" w:hAnsiTheme="majorHAnsi" w:cstheme="majorBidi"/>
+      <w:color w:val="1F3763" w:themeColor="accent1" w:themeShade="7F"/>
+      <w:sz w:val="24"/>
+      <w:szCs w:val="24"/>
+    </w:rPr>
+  </w:style>
+  <w:style w:type="paragraph" w:styleId="Heading4">
+    <w:name w:val="heading 4"/>
+    <w:basedOn w:val="Normal"/>
+    <w:next w:val="Normal"/>
+    <w:link w:val="Heading4Char"/>
+    <w:uiPriority w:val="9"/>
+    <w:unhideWhenUsed/>
+    <w:qFormat/>
+    <w:rsid w:val="00987FB9"/>
+    <w:pPr>
+      <w:keepNext/>
+      <w:keepLines/>
+      <w:spacing w:before="40" w:after="0"/>
+      <w:outlineLvl w:val="3"/>
+    </w:pPr>
+    <w:rPr>
+      <w:rFonts w:asciiTheme="majorHAnsi" w:eastAsiaTheme="majorEastAsia" w:hAnsiTheme="majorHAnsi" w:cstheme="majorBidi"/>
+      <w:i/>
+      <w:iCs/>
+      <w:color w:val="2F5496" w:themeColor="accent1" w:themeShade="BF"/>
+    </w:rPr>
+  </w:style>
   <w:style w:type="character" w:default="1" w:styleId="DefaultParagraphFont">
     <w:name w:val="Default Paragraph Font"/>
     <w:uiPriority w:val="1"/>
@@ -1323,12 +4046,125 @@
     <w:name w:val="Hyperlink"/>
     <w:basedOn w:val="DefaultParagraphFont"/>
     <w:uiPriority w:val="99"/>
-    <w:semiHidden/>
     <w:unhideWhenUsed/>
     <w:rsid w:val="00F566AB"/>
     <w:rPr>
       <w:color w:val="0000FF"/>
       <w:u w:val="single"/>
+    </w:rPr>
+  </w:style>
+  <w:style w:type="paragraph" w:customStyle="1" w:styleId="m-5265572960074773711gmail-p1">
+    <w:name w:val="m_-5265572960074773711gmail-p1"/>
+    <w:basedOn w:val="Normal"/>
+    <w:rsid w:val="00B964D6"/>
+    <w:pPr>
+      <w:spacing w:before="100" w:beforeAutospacing="1" w:after="100" w:afterAutospacing="1" w:line="240" w:lineRule="auto"/>
+    </w:pPr>
+    <w:rPr>
+      <w:rFonts w:ascii="Times New Roman" w:eastAsia="Times New Roman" w:hAnsi="Times New Roman" w:cs="Times New Roman"/>
+      <w:sz w:val="24"/>
+      <w:szCs w:val="24"/>
+    </w:rPr>
+  </w:style>
+  <w:style w:type="paragraph" w:customStyle="1" w:styleId="m-5265572960074773711gmail-p2">
+    <w:name w:val="m_-5265572960074773711gmail-p2"/>
+    <w:basedOn w:val="Normal"/>
+    <w:rsid w:val="00B964D6"/>
+    <w:pPr>
+      <w:spacing w:before="100" w:beforeAutospacing="1" w:after="100" w:afterAutospacing="1" w:line="240" w:lineRule="auto"/>
+    </w:pPr>
+    <w:rPr>
+      <w:rFonts w:ascii="Times New Roman" w:eastAsia="Times New Roman" w:hAnsi="Times New Roman" w:cs="Times New Roman"/>
+      <w:sz w:val="24"/>
+      <w:szCs w:val="24"/>
+    </w:rPr>
+  </w:style>
+  <w:style w:type="character" w:customStyle="1" w:styleId="m-5265572960074773711gmail-apple-converted-space">
+    <w:name w:val="m_-5265572960074773711gmail-apple-converted-space"/>
+    <w:basedOn w:val="DefaultParagraphFont"/>
+    <w:rsid w:val="00B964D6"/>
+  </w:style>
+  <w:style w:type="character" w:customStyle="1" w:styleId="Heading2Char">
+    <w:name w:val="Heading 2 Char"/>
+    <w:basedOn w:val="DefaultParagraphFont"/>
+    <w:link w:val="Heading2"/>
+    <w:uiPriority w:val="9"/>
+    <w:rsid w:val="00B964D6"/>
+    <w:rPr>
+      <w:rFonts w:asciiTheme="majorHAnsi" w:eastAsiaTheme="majorEastAsia" w:hAnsiTheme="majorHAnsi" w:cstheme="majorBidi"/>
+      <w:color w:val="2F5496" w:themeColor="accent1" w:themeShade="BF"/>
+      <w:sz w:val="26"/>
+      <w:szCs w:val="26"/>
+    </w:rPr>
+  </w:style>
+  <w:style w:type="character" w:customStyle="1" w:styleId="Heading3Char">
+    <w:name w:val="Heading 3 Char"/>
+    <w:basedOn w:val="DefaultParagraphFont"/>
+    <w:link w:val="Heading3"/>
+    <w:uiPriority w:val="9"/>
+    <w:rsid w:val="00B964D6"/>
+    <w:rPr>
+      <w:rFonts w:asciiTheme="majorHAnsi" w:eastAsiaTheme="majorEastAsia" w:hAnsiTheme="majorHAnsi" w:cstheme="majorBidi"/>
+      <w:color w:val="1F3763" w:themeColor="accent1" w:themeShade="7F"/>
+      <w:sz w:val="24"/>
+      <w:szCs w:val="24"/>
+    </w:rPr>
+  </w:style>
+  <w:style w:type="character" w:customStyle="1" w:styleId="Heading1Char">
+    <w:name w:val="Heading 1 Char"/>
+    <w:basedOn w:val="DefaultParagraphFont"/>
+    <w:link w:val="Heading1"/>
+    <w:uiPriority w:val="9"/>
+    <w:rsid w:val="00320B87"/>
+    <w:rPr>
+      <w:rFonts w:asciiTheme="majorHAnsi" w:eastAsiaTheme="majorEastAsia" w:hAnsiTheme="majorHAnsi" w:cstheme="majorBidi"/>
+      <w:color w:val="2F5496" w:themeColor="accent1" w:themeShade="BF"/>
+      <w:sz w:val="32"/>
+      <w:szCs w:val="32"/>
+    </w:rPr>
+  </w:style>
+  <w:style w:type="character" w:styleId="UnresolvedMention">
+    <w:name w:val="Unresolved Mention"/>
+    <w:basedOn w:val="DefaultParagraphFont"/>
+    <w:uiPriority w:val="99"/>
+    <w:semiHidden/>
+    <w:unhideWhenUsed/>
+    <w:rsid w:val="00C5151D"/>
+    <w:rPr>
+      <w:color w:val="808080"/>
+      <w:shd w:val="clear" w:color="auto" w:fill="E6E6E6"/>
+    </w:rPr>
+  </w:style>
+  <w:style w:type="table" w:styleId="TableGrid">
+    <w:name w:val="Table Grid"/>
+    <w:basedOn w:val="TableNormal"/>
+    <w:uiPriority w:val="39"/>
+    <w:rsid w:val="0051117C"/>
+    <w:pPr>
+      <w:spacing w:after="0" w:line="240" w:lineRule="auto"/>
+    </w:pPr>
+    <w:tblPr>
+      <w:tblBorders>
+        <w:top w:val="single" w:sz="4" w:space="0" w:color="auto"/>
+        <w:left w:val="single" w:sz="4" w:space="0" w:color="auto"/>
+        <w:bottom w:val="single" w:sz="4" w:space="0" w:color="auto"/>
+        <w:right w:val="single" w:sz="4" w:space="0" w:color="auto"/>
+        <w:insideH w:val="single" w:sz="4" w:space="0" w:color="auto"/>
+        <w:insideV w:val="single" w:sz="4" w:space="0" w:color="auto"/>
+      </w:tblBorders>
+    </w:tblPr>
+  </w:style>
+  <w:style w:type="character" w:customStyle="1" w:styleId="Heading4Char">
+    <w:name w:val="Heading 4 Char"/>
+    <w:basedOn w:val="DefaultParagraphFont"/>
+    <w:link w:val="Heading4"/>
+    <w:uiPriority w:val="9"/>
+    <w:rsid w:val="00987FB9"/>
+    <w:rPr>
+      <w:rFonts w:asciiTheme="majorHAnsi" w:eastAsiaTheme="majorEastAsia" w:hAnsiTheme="majorHAnsi" w:cstheme="majorBidi"/>
+      <w:i/>
+      <w:iCs/>
+      <w:color w:val="2F5496" w:themeColor="accent1" w:themeShade="BF"/>
     </w:rPr>
   </w:style>
 </w:styles>

</xml_diff>